<commit_message>
Add action taken to GIR exports
</commit_message>
<xml_diff>
--- a/backend/templates/complaint/CDOGS-GIR-COMPLAINT-TEMPLATE-v1.docx
+++ b/backend/templates/complaint/CDOGS-GIR-COMPLAINT-TEMPLATE-v1.docx
@@ -149,7 +149,7 @@
           <w:p>
             <w:pPr>
               <w:rPr>
-                <w:rFonts w:ascii="BC Sans" w:eastAsia="Times New Roman" w:hAnsi="BC Sans" w:cs="Times New Roman"/>
+                <w:rFonts w:ascii="BC Sans" w:hAnsi="BC Sans" w:eastAsia="Times New Roman" w:cs="Times New Roman"/>
                 <w:b w:val="0"/>
                 <w:bCs w:val="0"/>
                 <w:color w:val="000000" w:themeColor="text1"/>
@@ -159,7 +159,7 @@
             </w:pPr>
             <w:r>
               <w:rPr>
-                <w:rFonts w:ascii="BC Sans" w:eastAsia="Times New Roman" w:hAnsi="BC Sans" w:cs="Times New Roman"/>
+                <w:rFonts w:ascii="BC Sans" w:hAnsi="BC Sans" w:eastAsia="Times New Roman" w:cs="Times New Roman"/>
                 <w:b w:val="0"/>
                 <w:bCs w:val="0"/>
                 <w:color w:val="000000" w:themeColor="text1"/>
@@ -170,7 +170,7 @@
             </w:r>
             <w:r>
               <w:rPr>
-                <w:rFonts w:ascii="BC Sans" w:eastAsia="Times New Roman" w:hAnsi="BC Sans" w:cs="Times New Roman"/>
+                <w:rFonts w:ascii="BC Sans" w:hAnsi="BC Sans" w:eastAsia="Times New Roman" w:cs="Times New Roman"/>
                 <w:b w:val="0"/>
                 <w:bCs w:val="0"/>
                 <w:color w:val="000000" w:themeColor="text1"/>
@@ -183,7 +183,7 @@
             <w:proofErr w:type="gramStart"/>
             <w:r>
               <w:rPr>
-                <w:rFonts w:ascii="BC Sans" w:eastAsia="Times New Roman" w:hAnsi="BC Sans" w:cs="Times New Roman"/>
+                <w:rFonts w:ascii="BC Sans" w:hAnsi="BC Sans" w:eastAsia="Times New Roman" w:cs="Times New Roman"/>
                 <w:b w:val="0"/>
                 <w:bCs w:val="0"/>
                 <w:color w:val="000000" w:themeColor="text1"/>
@@ -194,7 +194,7 @@
             </w:r>
             <w:r>
               <w:rPr>
-                <w:rFonts w:ascii="BC Sans" w:eastAsia="BC Sans" w:hAnsi="BC Sans" w:cs="BC Sans"/>
+                <w:rFonts w:ascii="BC Sans" w:hAnsi="BC Sans" w:eastAsia="BC Sans" w:cs="BC Sans"/>
                 <w:sz w:val="18"/>
                 <w:szCs w:val="18"/>
               </w:rPr>
@@ -202,7 +202,7 @@
             </w:r>
             <w:r>
               <w:rPr>
-                <w:rFonts w:ascii="BC Sans" w:eastAsia="Times New Roman" w:hAnsi="BC Sans" w:cs="Times New Roman"/>
+                <w:rFonts w:ascii="BC Sans" w:hAnsi="BC Sans" w:eastAsia="Times New Roman" w:cs="Times New Roman"/>
                 <w:b w:val="0"/>
                 <w:bCs w:val="0"/>
                 <w:color w:val="000000" w:themeColor="text1"/>
@@ -215,7 +215,7 @@
             <w:proofErr w:type="gramEnd"/>
             <w:r>
               <w:rPr>
-                <w:rFonts w:ascii="BC Sans" w:eastAsia="Times New Roman" w:hAnsi="BC Sans" w:cs="Times New Roman"/>
+                <w:rFonts w:ascii="BC Sans" w:hAnsi="BC Sans" w:eastAsia="Times New Roman" w:cs="Times New Roman"/>
                 <w:b w:val="0"/>
                 <w:bCs w:val="0"/>
                 <w:color w:val="000000" w:themeColor="text1"/>
@@ -234,7 +234,7 @@
             <w:pPr>
               <w:cnfStyle w:val="100000000000" w:firstRow="1" w:lastRow="0" w:firstColumn="0" w:lastColumn="0" w:oddVBand="0" w:evenVBand="0" w:oddHBand="0" w:evenHBand="0" w:firstRowFirstColumn="0" w:firstRowLastColumn="0" w:lastRowFirstColumn="0" w:lastRowLastColumn="0"/>
               <w:rPr>
-                <w:rFonts w:ascii="BC Sans" w:eastAsia="Times New Roman" w:hAnsi="BC Sans" w:cs="Times New Roman"/>
+                <w:rFonts w:ascii="BC Sans" w:hAnsi="BC Sans" w:eastAsia="Times New Roman" w:cs="Times New Roman"/>
                 <w:color w:val="000000" w:themeColor="text1"/>
                 <w:sz w:val="20"/>
                 <w:szCs w:val="20"/>
@@ -242,7 +242,7 @@
             </w:pPr>
             <w:r>
               <w:rPr>
-                <w:rFonts w:ascii="BC Sans" w:eastAsia="Times New Roman" w:hAnsi="BC Sans" w:cs="Times New Roman"/>
+                <w:rFonts w:ascii="BC Sans" w:hAnsi="BC Sans" w:eastAsia="Times New Roman" w:cs="Times New Roman"/>
                 <w:b w:val="0"/>
                 <w:bCs w:val="0"/>
                 <w:color w:val="000000" w:themeColor="text1"/>
@@ -255,7 +255,7 @@
             <w:proofErr w:type="gramStart"/>
             <w:r>
               <w:rPr>
-                <w:rFonts w:ascii="BC Sans" w:eastAsia="Times New Roman" w:hAnsi="BC Sans" w:cs="Times New Roman"/>
+                <w:rFonts w:ascii="BC Sans" w:hAnsi="BC Sans" w:eastAsia="Times New Roman" w:cs="Times New Roman"/>
                 <w:b w:val="0"/>
                 <w:bCs w:val="0"/>
                 <w:color w:val="000000" w:themeColor="text1"/>
@@ -266,7 +266,7 @@
             </w:r>
             <w:r>
               <w:rPr>
-                <w:rFonts w:ascii="BC Sans" w:eastAsia="BC Sans" w:hAnsi="BC Sans" w:cs="BC Sans"/>
+                <w:rFonts w:ascii="BC Sans" w:hAnsi="BC Sans" w:eastAsia="BC Sans" w:cs="BC Sans"/>
                 <w:b w:val="0"/>
                 <w:bCs w:val="0"/>
                 <w:sz w:val="18"/>
@@ -276,7 +276,7 @@
             </w:r>
             <w:r>
               <w:rPr>
-                <w:rFonts w:ascii="BC Sans" w:eastAsia="Times New Roman" w:hAnsi="BC Sans" w:cs="Times New Roman"/>
+                <w:rFonts w:ascii="BC Sans" w:hAnsi="BC Sans" w:eastAsia="Times New Roman" w:cs="Times New Roman"/>
                 <w:b w:val="0"/>
                 <w:bCs w:val="0"/>
                 <w:color w:val="000000" w:themeColor="text1"/>
@@ -289,7 +289,7 @@
             <w:proofErr w:type="gramEnd"/>
             <w:r>
               <w:rPr>
-                <w:rFonts w:ascii="BC Sans" w:eastAsia="Times New Roman" w:hAnsi="BC Sans" w:cs="Times New Roman"/>
+                <w:rFonts w:ascii="BC Sans" w:hAnsi="BC Sans" w:eastAsia="Times New Roman" w:cs="Times New Roman"/>
                 <w:b w:val="0"/>
                 <w:bCs w:val="0"/>
                 <w:color w:val="000000" w:themeColor="text1"/>
@@ -310,7 +310,7 @@
             </w:pPr>
             <w:r>
               <w:rPr>
-                <w:rFonts w:ascii="BC Sans" w:eastAsia="Times New Roman" w:hAnsi="BC Sans" w:cs="Times New Roman"/>
+                <w:rFonts w:ascii="BC Sans" w:hAnsi="BC Sans" w:eastAsia="Times New Roman" w:cs="Times New Roman"/>
                 <w:b w:val="0"/>
                 <w:bCs w:val="0"/>
                 <w:color w:val="000000" w:themeColor="text1"/>
@@ -323,7 +323,7 @@
             <w:proofErr w:type="gramStart"/>
             <w:r>
               <w:rPr>
-                <w:rFonts w:ascii="BC Sans" w:eastAsia="Times New Roman" w:hAnsi="BC Sans" w:cs="Times New Roman"/>
+                <w:rFonts w:ascii="BC Sans" w:hAnsi="BC Sans" w:eastAsia="Times New Roman" w:cs="Times New Roman"/>
                 <w:b w:val="0"/>
                 <w:bCs w:val="0"/>
                 <w:color w:val="000000" w:themeColor="text1"/>
@@ -334,7 +334,7 @@
             </w:r>
             <w:r>
               <w:rPr>
-                <w:rFonts w:ascii="BC Sans" w:eastAsia="BC Sans" w:hAnsi="BC Sans" w:cs="BC Sans"/>
+                <w:rFonts w:ascii="BC Sans" w:hAnsi="BC Sans" w:eastAsia="BC Sans" w:cs="BC Sans"/>
                 <w:b w:val="0"/>
                 <w:bCs w:val="0"/>
                 <w:sz w:val="18"/>
@@ -344,7 +344,7 @@
             </w:r>
             <w:r>
               <w:rPr>
-                <w:rFonts w:ascii="BC Sans" w:eastAsia="Times New Roman" w:hAnsi="BC Sans" w:cs="Times New Roman"/>
+                <w:rFonts w:ascii="BC Sans" w:hAnsi="BC Sans" w:eastAsia="Times New Roman" w:cs="Times New Roman"/>
                 <w:b w:val="0"/>
                 <w:bCs w:val="0"/>
                 <w:color w:val="000000" w:themeColor="text1"/>
@@ -357,7 +357,7 @@
             <w:proofErr w:type="gramEnd"/>
             <w:r>
               <w:rPr>
-                <w:rFonts w:ascii="BC Sans" w:eastAsia="Times New Roman" w:hAnsi="BC Sans" w:cs="Times New Roman"/>
+                <w:rFonts w:ascii="BC Sans" w:hAnsi="BC Sans" w:eastAsia="Times New Roman" w:cs="Times New Roman"/>
                 <w:b w:val="0"/>
                 <w:bCs w:val="0"/>
                 <w:color w:val="000000" w:themeColor="text1"/>
@@ -381,7 +381,7 @@
           <w:p>
             <w:pPr>
               <w:rPr>
-                <w:rFonts w:ascii="BC Sans" w:eastAsia="Times New Roman" w:hAnsi="BC Sans" w:cs="Times New Roman"/>
+                <w:rFonts w:ascii="BC Sans" w:hAnsi="BC Sans" w:eastAsia="Times New Roman" w:cs="Times New Roman"/>
                 <w:b w:val="0"/>
                 <w:bCs w:val="0"/>
                 <w:color w:val="000000" w:themeColor="text1"/>
@@ -391,7 +391,7 @@
             </w:pPr>
             <w:r>
               <w:rPr>
-                <w:rFonts w:ascii="BC Sans" w:eastAsia="Times New Roman" w:hAnsi="BC Sans" w:cs="Times New Roman"/>
+                <w:rFonts w:ascii="BC Sans" w:hAnsi="BC Sans" w:eastAsia="Times New Roman" w:cs="Times New Roman"/>
                 <w:b w:val="0"/>
                 <w:bCs w:val="0"/>
                 <w:color w:val="000000" w:themeColor="text1"/>
@@ -402,7 +402,7 @@
             </w:r>
             <w:r>
               <w:rPr>
-                <w:rFonts w:ascii="BC Sans" w:eastAsia="Times New Roman" w:hAnsi="BC Sans" w:cs="Times New Roman"/>
+                <w:rFonts w:ascii="BC Sans" w:hAnsi="BC Sans" w:eastAsia="Times New Roman" w:cs="Times New Roman"/>
                 <w:b w:val="0"/>
                 <w:bCs w:val="0"/>
                 <w:color w:val="000000" w:themeColor="text1"/>
@@ -413,7 +413,7 @@
             </w:r>
             <w:r>
               <w:rPr>
-                <w:rFonts w:ascii="BC Sans" w:eastAsia="Times New Roman" w:hAnsi="BC Sans" w:cs="Times New Roman"/>
+                <w:rFonts w:ascii="BC Sans" w:hAnsi="BC Sans" w:eastAsia="Times New Roman" w:cs="Times New Roman"/>
                 <w:b w:val="0"/>
                 <w:bCs w:val="0"/>
                 <w:color w:val="000000" w:themeColor="text1"/>
@@ -426,7 +426,7 @@
             <w:proofErr w:type="gramStart"/>
             <w:r>
               <w:rPr>
-                <w:rFonts w:ascii="BC Sans" w:eastAsia="Times New Roman" w:hAnsi="BC Sans" w:cs="Times New Roman"/>
+                <w:rFonts w:ascii="BC Sans" w:hAnsi="BC Sans" w:eastAsia="Times New Roman" w:cs="Times New Roman"/>
                 <w:b w:val="0"/>
                 <w:bCs w:val="0"/>
                 <w:color w:val="000000" w:themeColor="text1"/>
@@ -437,7 +437,7 @@
             </w:r>
             <w:r>
               <w:rPr>
-                <w:rFonts w:ascii="BC Sans" w:eastAsia="BC Sans" w:hAnsi="BC Sans" w:cs="BC Sans"/>
+                <w:rFonts w:ascii="BC Sans" w:hAnsi="BC Sans" w:eastAsia="BC Sans" w:cs="BC Sans"/>
                 <w:b w:val="0"/>
                 <w:bCs w:val="0"/>
                 <w:sz w:val="18"/>
@@ -447,7 +447,7 @@
             </w:r>
             <w:r>
               <w:rPr>
-                <w:rFonts w:ascii="BC Sans" w:eastAsia="Times New Roman" w:hAnsi="BC Sans" w:cs="Times New Roman"/>
+                <w:rFonts w:ascii="BC Sans" w:hAnsi="BC Sans" w:eastAsia="Times New Roman" w:cs="Times New Roman"/>
                 <w:b w:val="0"/>
                 <w:bCs w:val="0"/>
                 <w:color w:val="000000" w:themeColor="text1"/>
@@ -460,7 +460,7 @@
             <w:proofErr w:type="gramEnd"/>
             <w:r>
               <w:rPr>
-                <w:rFonts w:ascii="BC Sans" w:eastAsia="Times New Roman" w:hAnsi="BC Sans" w:cs="Times New Roman"/>
+                <w:rFonts w:ascii="BC Sans" w:hAnsi="BC Sans" w:eastAsia="Times New Roman" w:cs="Times New Roman"/>
                 <w:b w:val="0"/>
                 <w:bCs w:val="0"/>
                 <w:color w:val="000000" w:themeColor="text1"/>
@@ -479,7 +479,7 @@
             <w:pPr>
               <w:cnfStyle w:val="000000000000" w:firstRow="0" w:lastRow="0" w:firstColumn="0" w:lastColumn="0" w:oddVBand="0" w:evenVBand="0" w:oddHBand="0" w:evenHBand="0" w:firstRowFirstColumn="0" w:firstRowLastColumn="0" w:lastRowFirstColumn="0" w:lastRowLastColumn="0"/>
               <w:rPr>
-                <w:rFonts w:ascii="BC Sans" w:eastAsia="Times New Roman" w:hAnsi="BC Sans" w:cs="Times New Roman"/>
+                <w:rFonts w:ascii="BC Sans" w:hAnsi="BC Sans" w:eastAsia="Times New Roman" w:cs="Times New Roman"/>
                 <w:color w:val="000000" w:themeColor="text1"/>
                 <w:sz w:val="20"/>
                 <w:szCs w:val="20"/>
@@ -487,7 +487,7 @@
             </w:pPr>
             <w:r>
               <w:rPr>
-                <w:rFonts w:ascii="BC Sans" w:eastAsia="Times New Roman" w:hAnsi="BC Sans" w:cs="Times New Roman"/>
+                <w:rFonts w:ascii="BC Sans" w:hAnsi="BC Sans" w:eastAsia="Times New Roman" w:cs="Times New Roman"/>
                 <w:color w:val="000000" w:themeColor="text1"/>
                 <w:sz w:val="20"/>
                 <w:szCs w:val="20"/>
@@ -496,7 +496,7 @@
             </w:r>
             <w:r>
               <w:rPr>
-                <w:rFonts w:ascii="BC Sans" w:eastAsia="Times New Roman" w:hAnsi="BC Sans" w:cs="Times New Roman"/>
+                <w:rFonts w:ascii="BC Sans" w:hAnsi="BC Sans" w:eastAsia="Times New Roman" w:cs="Times New Roman"/>
                 <w:color w:val="000000" w:themeColor="text1"/>
                 <w:sz w:val="20"/>
                 <w:szCs w:val="20"/>
@@ -507,7 +507,7 @@
             <w:proofErr w:type="gramStart"/>
             <w:r>
               <w:rPr>
-                <w:rFonts w:ascii="BC Sans" w:eastAsia="Times New Roman" w:hAnsi="BC Sans" w:cs="Times New Roman"/>
+                <w:rFonts w:ascii="BC Sans" w:hAnsi="BC Sans" w:eastAsia="Times New Roman" w:cs="Times New Roman"/>
                 <w:color w:val="000000" w:themeColor="text1"/>
                 <w:sz w:val="20"/>
                 <w:szCs w:val="20"/>
@@ -516,7 +516,7 @@
             </w:r>
             <w:r>
               <w:rPr>
-                <w:rFonts w:ascii="BC Sans" w:eastAsia="BC Sans" w:hAnsi="BC Sans" w:cs="BC Sans"/>
+                <w:rFonts w:ascii="BC Sans" w:hAnsi="BC Sans" w:eastAsia="BC Sans" w:cs="BC Sans"/>
                 <w:b/>
                 <w:bCs/>
                 <w:sz w:val="18"/>
@@ -526,7 +526,7 @@
             </w:r>
             <w:r>
               <w:rPr>
-                <w:rFonts w:ascii="BC Sans" w:eastAsia="Times New Roman" w:hAnsi="BC Sans" w:cs="Times New Roman"/>
+                <w:rFonts w:ascii="BC Sans" w:hAnsi="BC Sans" w:eastAsia="Times New Roman" w:cs="Times New Roman"/>
                 <w:color w:val="000000" w:themeColor="text1"/>
                 <w:sz w:val="20"/>
                 <w:szCs w:val="20"/>
@@ -537,7 +537,7 @@
             <w:proofErr w:type="gramEnd"/>
             <w:r>
               <w:rPr>
-                <w:rFonts w:ascii="BC Sans" w:eastAsia="Times New Roman" w:hAnsi="BC Sans" w:cs="Times New Roman"/>
+                <w:rFonts w:ascii="BC Sans" w:hAnsi="BC Sans" w:eastAsia="Times New Roman" w:cs="Times New Roman"/>
                 <w:color w:val="000000" w:themeColor="text1"/>
                 <w:sz w:val="20"/>
                 <w:szCs w:val="20"/>
@@ -554,7 +554,7 @@
             <w:pPr>
               <w:cnfStyle w:val="000000000000" w:firstRow="0" w:lastRow="0" w:firstColumn="0" w:lastColumn="0" w:oddVBand="0" w:evenVBand="0" w:oddHBand="0" w:evenHBand="0" w:firstRowFirstColumn="0" w:firstRowLastColumn="0" w:lastRowFirstColumn="0" w:lastRowLastColumn="0"/>
               <w:rPr>
-                <w:rFonts w:ascii="BC Sans" w:eastAsia="Times New Roman" w:hAnsi="BC Sans" w:cs="Times New Roman"/>
+                <w:rFonts w:ascii="BC Sans" w:hAnsi="BC Sans" w:eastAsia="Times New Roman" w:cs="Times New Roman"/>
                 <w:color w:val="000000" w:themeColor="text1"/>
                 <w:sz w:val="20"/>
                 <w:szCs w:val="20"/>
@@ -563,7 +563,7 @@
             <w:commentRangeStart w:id="0"/>
             <w:r>
               <w:rPr>
-                <w:rFonts w:ascii="BC Sans" w:eastAsia="Times New Roman" w:hAnsi="BC Sans" w:cs="Times New Roman"/>
+                <w:rFonts w:ascii="BC Sans" w:hAnsi="BC Sans" w:eastAsia="Times New Roman" w:cs="Times New Roman"/>
                 <w:color w:val="000000" w:themeColor="text1"/>
                 <w:sz w:val="20"/>
                 <w:szCs w:val="20"/>
@@ -573,7 +573,7 @@
             <w:proofErr w:type="gramStart"/>
             <w:r>
               <w:rPr>
-                <w:rFonts w:ascii="BC Sans" w:eastAsia="Times New Roman" w:hAnsi="BC Sans" w:cs="Times New Roman"/>
+                <w:rFonts w:ascii="BC Sans" w:hAnsi="BC Sans" w:eastAsia="Times New Roman" w:cs="Times New Roman"/>
                 <w:color w:val="000000" w:themeColor="text1"/>
                 <w:sz w:val="20"/>
                 <w:szCs w:val="20"/>
@@ -582,7 +582,7 @@
             </w:r>
             <w:r>
               <w:rPr>
-                <w:rFonts w:ascii="BC Sans" w:eastAsia="BC Sans" w:hAnsi="BC Sans" w:cs="BC Sans"/>
+                <w:rFonts w:ascii="BC Sans" w:hAnsi="BC Sans" w:eastAsia="BC Sans" w:cs="BC Sans"/>
                 <w:sz w:val="18"/>
                 <w:szCs w:val="18"/>
               </w:rPr>
@@ -590,7 +590,7 @@
             </w:r>
             <w:r>
               <w:rPr>
-                <w:rFonts w:ascii="BC Sans" w:eastAsia="Times New Roman" w:hAnsi="BC Sans" w:cs="Times New Roman"/>
+                <w:rFonts w:ascii="BC Sans" w:hAnsi="BC Sans" w:eastAsia="Times New Roman" w:cs="Times New Roman"/>
                 <w:color w:val="000000" w:themeColor="text1"/>
                 <w:sz w:val="20"/>
                 <w:szCs w:val="20"/>
@@ -600,7 +600,7 @@
             <w:proofErr w:type="gramEnd"/>
             <w:r>
               <w:rPr>
-                <w:rFonts w:ascii="BC Sans" w:eastAsia="Times New Roman" w:hAnsi="BC Sans" w:cs="Times New Roman"/>
+                <w:rFonts w:ascii="BC Sans" w:hAnsi="BC Sans" w:eastAsia="Times New Roman" w:cs="Times New Roman"/>
                 <w:color w:val="000000" w:themeColor="text1"/>
                 <w:sz w:val="20"/>
                 <w:szCs w:val="20"/>
@@ -616,7 +616,7 @@
             </w:r>
             <w:r>
               <w:rPr>
-                <w:rFonts w:ascii="BC Sans" w:eastAsia="Times New Roman" w:hAnsi="BC Sans" w:cs="Times New Roman"/>
+                <w:rFonts w:ascii="BC Sans" w:hAnsi="BC Sans" w:eastAsia="Times New Roman" w:cs="Times New Roman"/>
                 <w:color w:val="000000" w:themeColor="text1"/>
                 <w:sz w:val="20"/>
                 <w:szCs w:val="20"/>
@@ -625,7 +625,7 @@
             </w:r>
             <w:r>
               <w:rPr>
-                <w:rFonts w:ascii="BC Sans" w:eastAsia="BC Sans" w:hAnsi="BC Sans" w:cs="BC Sans"/>
+                <w:rFonts w:ascii="BC Sans" w:hAnsi="BC Sans" w:eastAsia="BC Sans" w:cs="BC Sans"/>
                 <w:sz w:val="18"/>
                 <w:szCs w:val="18"/>
               </w:rPr>
@@ -633,7 +633,7 @@
             </w:r>
             <w:r>
               <w:rPr>
-                <w:rFonts w:ascii="BC Sans" w:eastAsia="Times New Roman" w:hAnsi="BC Sans" w:cs="Times New Roman"/>
+                <w:rFonts w:ascii="BC Sans" w:hAnsi="BC Sans" w:eastAsia="Times New Roman" w:cs="Times New Roman"/>
                 <w:color w:val="000000" w:themeColor="text1"/>
                 <w:sz w:val="20"/>
                 <w:szCs w:val="20"/>
@@ -642,7 +642,7 @@
             </w:r>
             <w:r>
               <w:rPr>
-                <w:rFonts w:ascii="BC Sans" w:eastAsia="BC Sans" w:hAnsi="BC Sans" w:cs="BC Sans"/>
+                <w:rFonts w:ascii="BC Sans" w:hAnsi="BC Sans" w:eastAsia="BC Sans" w:cs="BC Sans"/>
                 <w:sz w:val="18"/>
                 <w:szCs w:val="18"/>
               </w:rPr>
@@ -650,7 +650,7 @@
             </w:r>
             <w:r>
               <w:rPr>
-                <w:rFonts w:ascii="BC Sans" w:eastAsia="Times New Roman" w:hAnsi="BC Sans" w:cs="Times New Roman"/>
+                <w:rFonts w:ascii="BC Sans" w:hAnsi="BC Sans" w:eastAsia="Times New Roman" w:cs="Times New Roman"/>
                 <w:color w:val="000000" w:themeColor="text1"/>
                 <w:sz w:val="20"/>
                 <w:szCs w:val="20"/>
@@ -665,7 +665,7 @@
       <w:pPr>
         <w:spacing w:after="0"/>
         <w:rPr>
-          <w:rFonts w:ascii="BC Sans" w:eastAsia="Times New Roman" w:hAnsi="BC Sans" w:cs="Times New Roman"/>
+          <w:rFonts w:ascii="BC Sans" w:hAnsi="BC Sans" w:eastAsia="Times New Roman" w:cs="Times New Roman"/>
           <w:color w:val="000000" w:themeColor="text1"/>
           <w:sz w:val="20"/>
           <w:szCs w:val="20"/>
@@ -697,7 +697,7 @@
           <w:p>
             <w:pPr>
               <w:rPr>
-                <w:rFonts w:ascii="BC Sans" w:eastAsia="Times New Roman" w:hAnsi="BC Sans" w:cs="Times New Roman"/>
+                <w:rFonts w:ascii="BC Sans" w:hAnsi="BC Sans" w:eastAsia="Times New Roman" w:cs="Times New Roman"/>
                 <w:color w:val="000000"/>
                 <w:kern w:val="0"/>
                 <w:sz w:val="20"/>
@@ -707,7 +707,7 @@
             </w:pPr>
             <w:r>
               <w:rPr>
-                <w:rFonts w:ascii="BC Sans" w:eastAsia="Times New Roman" w:hAnsi="BC Sans" w:cs="Times New Roman"/>
+                <w:rFonts w:ascii="BC Sans" w:hAnsi="BC Sans" w:eastAsia="Times New Roman" w:cs="Times New Roman"/>
                 <w:caps w:val="0"/>
                 <w:color w:val="000000"/>
                 <w:kern w:val="0"/>
@@ -729,7 +729,7 @@
             <w:pPr>
               <w:cnfStyle w:val="100000000000" w:firstRow="1" w:lastRow="0" w:firstColumn="0" w:lastColumn="0" w:oddVBand="0" w:evenVBand="0" w:oddHBand="0" w:evenHBand="0" w:firstRowFirstColumn="0" w:firstRowLastColumn="0" w:lastRowFirstColumn="0" w:lastRowLastColumn="0"/>
               <w:rPr>
-                <w:rFonts w:ascii="BC Sans" w:eastAsia="Times New Roman" w:hAnsi="BC Sans" w:cs="Times New Roman"/>
+                <w:rFonts w:ascii="BC Sans" w:hAnsi="BC Sans" w:eastAsia="Times New Roman" w:cs="Times New Roman"/>
                 <w:color w:val="000000"/>
                 <w:kern w:val="0"/>
                 <w:sz w:val="20"/>
@@ -810,7 +810,7 @@
               <w:spacing w:line="259" w:lineRule="auto"/>
               <w:cnfStyle w:val="000000100000" w:firstRow="0" w:lastRow="0" w:firstColumn="0" w:lastColumn="0" w:oddVBand="0" w:evenVBand="0" w:oddHBand="1" w:evenHBand="0" w:firstRowFirstColumn="0" w:firstRowLastColumn="0" w:lastRowFirstColumn="0" w:lastRowLastColumn="0"/>
               <w:rPr>
-                <w:rFonts w:ascii="BC Sans" w:eastAsia="Times New Roman" w:hAnsi="BC Sans" w:cs="Times New Roman"/>
+                <w:rFonts w:ascii="BC Sans" w:hAnsi="BC Sans" w:eastAsia="Times New Roman" w:cs="Times New Roman"/>
                 <w:color w:val="000000" w:themeColor="text1"/>
                 <w:sz w:val="18"/>
                 <w:szCs w:val="18"/>
@@ -818,7 +818,7 @@
             </w:pPr>
             <w:r>
               <w:rPr>
-                <w:rFonts w:ascii="BC Sans" w:eastAsia="Times New Roman" w:hAnsi="BC Sans" w:cs="Times New Roman"/>
+                <w:rFonts w:ascii="BC Sans" w:hAnsi="BC Sans" w:eastAsia="Times New Roman" w:cs="Times New Roman"/>
                 <w:color w:val="000000" w:themeColor="text1"/>
                 <w:sz w:val="20"/>
                 <w:szCs w:val="20"/>
@@ -829,7 +829,7 @@
             <w:proofErr w:type="gramStart"/>
             <w:r>
               <w:rPr>
-                <w:rFonts w:ascii="BC Sans" w:eastAsia="Times New Roman" w:hAnsi="BC Sans" w:cs="Times New Roman"/>
+                <w:rFonts w:ascii="BC Sans" w:hAnsi="BC Sans" w:eastAsia="Times New Roman" w:cs="Times New Roman"/>
                 <w:color w:val="000000" w:themeColor="text1"/>
                 <w:sz w:val="20"/>
                 <w:szCs w:val="20"/>
@@ -838,7 +838,7 @@
             </w:r>
             <w:r>
               <w:rPr>
-                <w:rFonts w:ascii="BC Sans" w:eastAsia="Times New Roman" w:hAnsi="BC Sans" w:cs="Times New Roman"/>
+                <w:rFonts w:ascii="BC Sans" w:hAnsi="BC Sans" w:eastAsia="Times New Roman" w:cs="Times New Roman"/>
                 <w:color w:val="000000" w:themeColor="text1"/>
                 <w:sz w:val="20"/>
                 <w:szCs w:val="20"/>
@@ -847,7 +847,7 @@
             </w:r>
             <w:r>
               <w:rPr>
-                <w:rFonts w:ascii="BC Sans" w:eastAsia="Times New Roman" w:hAnsi="BC Sans" w:cs="Times New Roman"/>
+                <w:rFonts w:ascii="BC Sans" w:hAnsi="BC Sans" w:eastAsia="Times New Roman" w:cs="Times New Roman"/>
                 <w:color w:val="000000" w:themeColor="text1"/>
                 <w:sz w:val="20"/>
                 <w:szCs w:val="20"/>
@@ -858,7 +858,7 @@
             <w:proofErr w:type="gramEnd"/>
             <w:r>
               <w:rPr>
-                <w:rFonts w:ascii="BC Sans" w:eastAsia="Times New Roman" w:hAnsi="BC Sans" w:cs="Times New Roman"/>
+                <w:rFonts w:ascii="BC Sans" w:hAnsi="BC Sans" w:eastAsia="Times New Roman" w:cs="Times New Roman"/>
                 <w:color w:val="000000" w:themeColor="text1"/>
                 <w:sz w:val="20"/>
                 <w:szCs w:val="20"/>
@@ -935,7 +935,7 @@
             <w:pPr>
               <w:cnfStyle w:val="000000000000" w:firstRow="0" w:lastRow="0" w:firstColumn="0" w:lastColumn="0" w:oddVBand="0" w:evenVBand="0" w:oddHBand="0" w:evenHBand="0" w:firstRowFirstColumn="0" w:firstRowLastColumn="0" w:lastRowFirstColumn="0" w:lastRowLastColumn="0"/>
               <w:rPr>
-                <w:rFonts w:ascii="BC Sans" w:eastAsia="Times New Roman" w:hAnsi="BC Sans" w:cs="Times New Roman"/>
+                <w:rFonts w:ascii="BC Sans" w:hAnsi="BC Sans" w:eastAsia="Times New Roman" w:cs="Times New Roman"/>
                 <w:color w:val="000000" w:themeColor="text1"/>
                 <w:sz w:val="20"/>
                 <w:szCs w:val="20"/>
@@ -943,7 +943,7 @@
             </w:pPr>
             <w:r>
               <w:rPr>
-                <w:rFonts w:ascii="BC Sans" w:eastAsia="Times New Roman" w:hAnsi="BC Sans" w:cs="Times New Roman"/>
+                <w:rFonts w:ascii="BC Sans" w:hAnsi="BC Sans" w:eastAsia="Times New Roman" w:cs="Times New Roman"/>
                 <w:color w:val="000000" w:themeColor="text1"/>
                 <w:sz w:val="20"/>
                 <w:szCs w:val="20"/>
@@ -953,7 +953,7 @@
             <w:proofErr w:type="gramStart"/>
             <w:r>
               <w:rPr>
-                <w:rFonts w:ascii="BC Sans" w:eastAsia="Times New Roman" w:hAnsi="BC Sans" w:cs="Times New Roman"/>
+                <w:rFonts w:ascii="BC Sans" w:hAnsi="BC Sans" w:eastAsia="Times New Roman" w:cs="Times New Roman"/>
                 <w:color w:val="000000" w:themeColor="text1"/>
                 <w:sz w:val="20"/>
                 <w:szCs w:val="20"/>
@@ -962,7 +962,7 @@
             </w:r>
             <w:r>
               <w:rPr>
-                <w:rFonts w:ascii="BC Sans" w:eastAsia="Times New Roman" w:hAnsi="BC Sans" w:cs="Times New Roman"/>
+                <w:rFonts w:ascii="BC Sans" w:hAnsi="BC Sans" w:eastAsia="Times New Roman" w:cs="Times New Roman"/>
                 <w:color w:val="000000" w:themeColor="text1"/>
                 <w:sz w:val="20"/>
                 <w:szCs w:val="20"/>
@@ -972,7 +972,7 @@
             <w:proofErr w:type="spellStart"/>
             <w:r>
               <w:rPr>
-                <w:rFonts w:ascii="BC Sans" w:eastAsia="Times New Roman" w:hAnsi="BC Sans" w:cs="Times New Roman"/>
+                <w:rFonts w:ascii="BC Sans" w:hAnsi="BC Sans" w:eastAsia="Times New Roman" w:cs="Times New Roman"/>
                 <w:color w:val="000000" w:themeColor="text1"/>
                 <w:sz w:val="20"/>
                 <w:szCs w:val="20"/>
@@ -1041,7 +1041,7 @@
               <w:spacing w:line="259" w:lineRule="auto"/>
               <w:cnfStyle w:val="000000100000" w:firstRow="0" w:lastRow="0" w:firstColumn="0" w:lastColumn="0" w:oddVBand="0" w:evenVBand="0" w:oddHBand="1" w:evenHBand="0" w:firstRowFirstColumn="0" w:firstRowLastColumn="0" w:lastRowFirstColumn="0" w:lastRowLastColumn="0"/>
               <w:rPr>
-                <w:rFonts w:ascii="BC Sans" w:eastAsia="Times New Roman" w:hAnsi="BC Sans" w:cs="Times New Roman"/>
+                <w:rFonts w:ascii="BC Sans" w:hAnsi="BC Sans" w:eastAsia="Times New Roman" w:cs="Times New Roman"/>
                 <w:color w:val="000000" w:themeColor="text1"/>
                 <w:sz w:val="18"/>
                 <w:szCs w:val="18"/>
@@ -1049,7 +1049,7 @@
             </w:pPr>
             <w:r>
               <w:rPr>
-                <w:rFonts w:ascii="BC Sans" w:eastAsia="Times New Roman" w:hAnsi="BC Sans" w:cs="Times New Roman"/>
+                <w:rFonts w:ascii="BC Sans" w:hAnsi="BC Sans" w:eastAsia="Times New Roman" w:cs="Times New Roman"/>
                 <w:color w:val="000000" w:themeColor="text1"/>
                 <w:sz w:val="20"/>
                 <w:szCs w:val="20"/>
@@ -1058,7 +1058,7 @@
             </w:r>
             <w:r>
               <w:rPr>
-                <w:rFonts w:ascii="BC Sans" w:eastAsia="Times New Roman" w:hAnsi="BC Sans" w:cs="Times New Roman"/>
+                <w:rFonts w:ascii="BC Sans" w:hAnsi="BC Sans" w:eastAsia="Times New Roman" w:cs="Times New Roman"/>
                 <w:color w:val="000000" w:themeColor="text1"/>
                 <w:sz w:val="20"/>
                 <w:szCs w:val="20"/>
@@ -1067,7 +1067,7 @@
             </w:r>
             <w:r>
               <w:rPr>
-                <w:rFonts w:ascii="BC Sans" w:eastAsia="Times New Roman" w:hAnsi="BC Sans" w:cs="Times New Roman"/>
+                <w:rFonts w:ascii="BC Sans" w:hAnsi="BC Sans" w:eastAsia="Times New Roman" w:cs="Times New Roman"/>
                 <w:color w:val="000000" w:themeColor="text1"/>
                 <w:sz w:val="20"/>
                 <w:szCs w:val="20"/>
@@ -1080,7 +1080,7 @@
             <w:proofErr w:type="spellStart"/>
             <w:r>
               <w:rPr>
-                <w:rFonts w:ascii="BC Sans" w:eastAsia="Times New Roman" w:hAnsi="BC Sans" w:cs="Times New Roman"/>
+                <w:rFonts w:ascii="BC Sans" w:hAnsi="BC Sans" w:eastAsia="Times New Roman" w:cs="Times New Roman"/>
                 <w:color w:val="000000" w:themeColor="text1"/>
                 <w:sz w:val="20"/>
                 <w:szCs w:val="20"/>
@@ -1090,7 +1090,7 @@
             <w:proofErr w:type="spellEnd"/>
             <w:r>
               <w:rPr>
-                <w:rFonts w:ascii="BC Sans" w:eastAsia="Times New Roman" w:hAnsi="BC Sans" w:cs="Times New Roman"/>
+                <w:rFonts w:ascii="BC Sans" w:hAnsi="BC Sans" w:eastAsia="Times New Roman" w:cs="Times New Roman"/>
                 <w:color w:val="000000" w:themeColor="text1"/>
                 <w:sz w:val="20"/>
                 <w:szCs w:val="20"/>
@@ -1137,7 +1137,7 @@
             <w:pPr>
               <w:cnfStyle w:val="000000000000" w:firstRow="0" w:lastRow="0" w:firstColumn="0" w:lastColumn="0" w:oddVBand="0" w:evenVBand="0" w:oddHBand="0" w:evenHBand="0" w:firstRowFirstColumn="0" w:firstRowLastColumn="0" w:lastRowFirstColumn="0" w:lastRowLastColumn="0"/>
               <w:rPr>
-                <w:rFonts w:ascii="BC Sans" w:eastAsia="Times New Roman" w:hAnsi="BC Sans" w:cs="Times New Roman"/>
+                <w:rFonts w:ascii="BC Sans" w:hAnsi="BC Sans" w:eastAsia="Times New Roman" w:cs="Times New Roman"/>
                 <w:color w:val="000000"/>
                 <w:kern w:val="0"/>
                 <w:sz w:val="20"/>
@@ -1147,7 +1147,7 @@
             </w:pPr>
             <w:r>
               <w:rPr>
-                <w:rFonts w:ascii="BC Sans" w:eastAsia="Times New Roman" w:hAnsi="BC Sans" w:cs="Times New Roman"/>
+                <w:rFonts w:ascii="BC Sans" w:hAnsi="BC Sans" w:eastAsia="Times New Roman" w:cs="Times New Roman"/>
                 <w:color w:val="000000"/>
                 <w:kern w:val="0"/>
                 <w:sz w:val="20"/>
@@ -1160,7 +1160,7 @@
             <w:proofErr w:type="gramStart"/>
             <w:r>
               <w:rPr>
-                <w:rFonts w:ascii="BC Sans" w:eastAsia="Times New Roman" w:hAnsi="BC Sans" w:cs="Times New Roman"/>
+                <w:rFonts w:ascii="BC Sans" w:hAnsi="BC Sans" w:eastAsia="Times New Roman" w:cs="Times New Roman"/>
                 <w:color w:val="000000"/>
                 <w:kern w:val="0"/>
                 <w:sz w:val="20"/>
@@ -1171,7 +1171,7 @@
             </w:r>
             <w:r>
               <w:rPr>
-                <w:rFonts w:ascii="BC Sans" w:eastAsia="Times New Roman" w:hAnsi="BC Sans" w:cs="Times New Roman"/>
+                <w:rFonts w:ascii="BC Sans" w:hAnsi="BC Sans" w:eastAsia="Times New Roman" w:cs="Times New Roman"/>
                 <w:color w:val="000000" w:themeColor="text1"/>
                 <w:sz w:val="20"/>
                 <w:szCs w:val="20"/>
@@ -1180,7 +1180,7 @@
             </w:r>
             <w:r>
               <w:rPr>
-                <w:rFonts w:ascii="BC Sans" w:eastAsia="Times New Roman" w:hAnsi="BC Sans" w:cs="Times New Roman"/>
+                <w:rFonts w:ascii="BC Sans" w:hAnsi="BC Sans" w:eastAsia="Times New Roman" w:cs="Times New Roman"/>
                 <w:color w:val="000000"/>
                 <w:kern w:val="0"/>
                 <w:sz w:val="20"/>
@@ -1193,7 +1193,7 @@
             <w:proofErr w:type="gramEnd"/>
             <w:r>
               <w:rPr>
-                <w:rFonts w:ascii="BC Sans" w:eastAsia="Times New Roman" w:hAnsi="BC Sans" w:cs="Times New Roman"/>
+                <w:rFonts w:ascii="BC Sans" w:hAnsi="BC Sans" w:eastAsia="Times New Roman" w:cs="Times New Roman"/>
                 <w:color w:val="000000"/>
                 <w:kern w:val="0"/>
                 <w:sz w:val="20"/>
@@ -1277,7 +1277,7 @@
               <w:spacing w:line="259" w:lineRule="auto"/>
               <w:cnfStyle w:val="000000100000" w:firstRow="0" w:lastRow="0" w:firstColumn="0" w:lastColumn="0" w:oddVBand="0" w:evenVBand="0" w:oddHBand="1" w:evenHBand="0" w:firstRowFirstColumn="0" w:firstRowLastColumn="0" w:lastRowFirstColumn="0" w:lastRowLastColumn="0"/>
               <w:rPr>
-                <w:rFonts w:ascii="BC Sans" w:eastAsia="Times New Roman" w:hAnsi="BC Sans" w:cs="Times New Roman"/>
+                <w:rFonts w:ascii="BC Sans" w:hAnsi="BC Sans" w:eastAsia="Times New Roman" w:cs="Times New Roman"/>
                 <w:color w:val="000000" w:themeColor="text1"/>
                 <w:sz w:val="18"/>
                 <w:szCs w:val="18"/>
@@ -1303,7 +1303,7 @@
             </w:r>
             <w:r>
               <w:rPr>
-                <w:rFonts w:ascii="BC Sans" w:eastAsia="Times New Roman" w:hAnsi="BC Sans" w:cs="Times New Roman"/>
+                <w:rFonts w:ascii="BC Sans" w:hAnsi="BC Sans" w:eastAsia="Times New Roman" w:cs="Times New Roman"/>
                 <w:color w:val="000000" w:themeColor="text1"/>
                 <w:sz w:val="20"/>
                 <w:szCs w:val="20"/>
@@ -1380,7 +1380,7 @@
             </w:r>
             <w:r>
               <w:rPr>
-                <w:rFonts w:ascii="BC Sans" w:eastAsia="Times New Roman" w:hAnsi="BC Sans" w:cs="Times New Roman"/>
+                <w:rFonts w:ascii="BC Sans" w:hAnsi="BC Sans" w:eastAsia="Times New Roman" w:cs="Times New Roman"/>
                 <w:color w:val="000000" w:themeColor="text1"/>
                 <w:sz w:val="20"/>
                 <w:szCs w:val="20"/>
@@ -1390,7 +1390,7 @@
             <w:proofErr w:type="spellStart"/>
             <w:r>
               <w:rPr>
-                <w:rFonts w:ascii="BC Sans" w:eastAsia="Times New Roman" w:hAnsi="BC Sans" w:cs="Times New Roman"/>
+                <w:rFonts w:ascii="BC Sans" w:hAnsi="BC Sans" w:eastAsia="Times New Roman" w:cs="Times New Roman"/>
                 <w:color w:val="000000" w:themeColor="text1"/>
                 <w:sz w:val="20"/>
                 <w:szCs w:val="20"/>
@@ -1399,7 +1399,7 @@
             </w:r>
             <w:r>
               <w:rPr>
-                <w:rFonts w:ascii="BC Sans" w:eastAsia="Times New Roman" w:hAnsi="BC Sans" w:cs="Times New Roman"/>
+                <w:rFonts w:ascii="BC Sans" w:hAnsi="BC Sans" w:eastAsia="Times New Roman" w:cs="Times New Roman"/>
                 <w:color w:val="000000" w:themeColor="text1"/>
                 <w:sz w:val="20"/>
                 <w:szCs w:val="20"/>
@@ -1408,7 +1408,7 @@
             </w:r>
             <w:r>
               <w:rPr>
-                <w:rFonts w:ascii="BC Sans" w:eastAsia="Times New Roman" w:hAnsi="BC Sans" w:cs="Times New Roman"/>
+                <w:rFonts w:ascii="BC Sans" w:hAnsi="BC Sans" w:eastAsia="Times New Roman" w:cs="Times New Roman"/>
                 <w:color w:val="000000" w:themeColor="text1"/>
                 <w:sz w:val="20"/>
                 <w:szCs w:val="20"/>
@@ -1418,7 +1418,7 @@
             <w:proofErr w:type="spellEnd"/>
             <w:r>
               <w:rPr>
-                <w:rFonts w:ascii="BC Sans" w:eastAsia="Times New Roman" w:hAnsi="BC Sans" w:cs="Times New Roman"/>
+                <w:rFonts w:ascii="BC Sans" w:hAnsi="BC Sans" w:eastAsia="Times New Roman" w:cs="Times New Roman"/>
                 <w:color w:val="000000" w:themeColor="text1"/>
                 <w:sz w:val="20"/>
                 <w:szCs w:val="20"/>
@@ -1428,7 +1428,7 @@
             <w:proofErr w:type="spellStart"/>
             <w:r>
               <w:rPr>
-                <w:rFonts w:ascii="BC Sans" w:eastAsia="Times New Roman" w:hAnsi="BC Sans" w:cs="Times New Roman"/>
+                <w:rFonts w:ascii="BC Sans" w:hAnsi="BC Sans" w:eastAsia="Times New Roman" w:cs="Times New Roman"/>
                 <w:color w:val="000000" w:themeColor="text1"/>
                 <w:sz w:val="20"/>
                 <w:szCs w:val="20"/>
@@ -1437,7 +1437,7 @@
             </w:r>
             <w:r>
               <w:rPr>
-                <w:rFonts w:ascii="BC Sans" w:eastAsia="Times New Roman" w:hAnsi="BC Sans" w:cs="Times New Roman"/>
+                <w:rFonts w:ascii="BC Sans" w:hAnsi="BC Sans" w:eastAsia="Times New Roman" w:cs="Times New Roman"/>
                 <w:color w:val="000000" w:themeColor="text1"/>
                 <w:sz w:val="20"/>
                 <w:szCs w:val="20"/>
@@ -1446,7 +1446,7 @@
             </w:r>
             <w:r>
               <w:rPr>
-                <w:rFonts w:ascii="BC Sans" w:eastAsia="Times New Roman" w:hAnsi="BC Sans" w:cs="Times New Roman"/>
+                <w:rFonts w:ascii="BC Sans" w:hAnsi="BC Sans" w:eastAsia="Times New Roman" w:cs="Times New Roman"/>
                 <w:color w:val="000000" w:themeColor="text1"/>
                 <w:sz w:val="20"/>
                 <w:szCs w:val="20"/>
@@ -1456,7 +1456,7 @@
             <w:proofErr w:type="spellEnd"/>
             <w:r>
               <w:rPr>
-                <w:rFonts w:ascii="BC Sans" w:eastAsia="Times New Roman" w:hAnsi="BC Sans" w:cs="Times New Roman"/>
+                <w:rFonts w:ascii="BC Sans" w:hAnsi="BC Sans" w:eastAsia="Times New Roman" w:cs="Times New Roman"/>
                 <w:color w:val="000000" w:themeColor="text1"/>
                 <w:sz w:val="20"/>
                 <w:szCs w:val="20"/>
@@ -1482,7 +1482,7 @@
             </w:r>
             <w:r>
               <w:rPr>
-                <w:rFonts w:ascii="BC Sans" w:eastAsia="Times New Roman" w:hAnsi="BC Sans" w:cs="Times New Roman"/>
+                <w:rFonts w:ascii="BC Sans" w:hAnsi="BC Sans" w:eastAsia="Times New Roman" w:cs="Times New Roman"/>
                 <w:color w:val="000000" w:themeColor="text1"/>
                 <w:sz w:val="20"/>
                 <w:szCs w:val="20"/>
@@ -1583,7 +1583,7 @@
             <w:pPr>
               <w:spacing w:line="259" w:lineRule="auto"/>
               <w:rPr>
-                <w:rFonts w:ascii="BC Sans" w:eastAsia="BC Sans" w:hAnsi="BC Sans" w:cs="BC Sans"/>
+                <w:rFonts w:ascii="BC Sans" w:hAnsi="BC Sans" w:eastAsia="BC Sans" w:cs="BC Sans"/>
                 <w:b w:val="0"/>
                 <w:bCs w:val="0"/>
                 <w:caps w:val="0"/>
@@ -1594,7 +1594,7 @@
             </w:pPr>
             <w:r>
               <w:rPr>
-                <w:rFonts w:ascii="BC Sans" w:eastAsia="BC Sans" w:hAnsi="BC Sans" w:cs="BC Sans"/>
+                <w:rFonts w:ascii="BC Sans" w:hAnsi="BC Sans" w:eastAsia="BC Sans" w:cs="BC Sans"/>
                 <w:b w:val="0"/>
                 <w:bCs w:val="0"/>
                 <w:caps w:val="0"/>
@@ -1606,7 +1606,7 @@
             </w:r>
             <w:r>
               <w:rPr>
-                <w:rFonts w:ascii="BC Sans" w:eastAsia="BC Sans" w:hAnsi="BC Sans" w:cs="BC Sans"/>
+                <w:rFonts w:ascii="BC Sans" w:hAnsi="BC Sans" w:eastAsia="BC Sans" w:cs="BC Sans"/>
                 <w:b w:val="0"/>
                 <w:bCs w:val="0"/>
                 <w:caps w:val="0"/>
@@ -1618,7 +1618,7 @@
             </w:r>
             <w:r>
               <w:rPr>
-                <w:rFonts w:ascii="BC Sans" w:eastAsia="BC Sans" w:hAnsi="BC Sans" w:cs="BC Sans"/>
+                <w:rFonts w:ascii="BC Sans" w:hAnsi="BC Sans" w:eastAsia="BC Sans" w:cs="BC Sans"/>
                 <w:b w:val="0"/>
                 <w:bCs w:val="0"/>
                 <w:caps w:val="0"/>
@@ -1630,7 +1630,7 @@
             </w:r>
             <w:r>
               <w:rPr>
-                <w:rFonts w:ascii="BC Sans" w:eastAsia="BC Sans" w:hAnsi="BC Sans" w:cs="BC Sans"/>
+                <w:rFonts w:ascii="BC Sans" w:hAnsi="BC Sans" w:eastAsia="BC Sans" w:cs="BC Sans"/>
                 <w:b w:val="0"/>
                 <w:bCs w:val="0"/>
                 <w:caps w:val="0"/>
@@ -1642,7 +1642,7 @@
             </w:r>
             <w:r>
               <w:rPr>
-                <w:rFonts w:ascii="BC Sans" w:eastAsia="BC Sans" w:hAnsi="BC Sans" w:cs="BC Sans"/>
+                <w:rFonts w:ascii="BC Sans" w:hAnsi="BC Sans" w:eastAsia="BC Sans" w:cs="BC Sans"/>
                 <w:b w:val="0"/>
                 <w:bCs w:val="0"/>
                 <w:caps w:val="0"/>
@@ -1654,7 +1654,7 @@
             </w:r>
             <w:r>
               <w:rPr>
-                <w:rFonts w:ascii="BC Sans" w:eastAsia="BC Sans" w:hAnsi="BC Sans" w:cs="BC Sans"/>
+                <w:rFonts w:ascii="BC Sans" w:hAnsi="BC Sans" w:eastAsia="BC Sans" w:cs="BC Sans"/>
                 <w:b w:val="0"/>
                 <w:bCs w:val="0"/>
                 <w:caps w:val="0"/>
@@ -1666,7 +1666,7 @@
             </w:r>
             <w:r>
               <w:rPr>
-                <w:rFonts w:ascii="BC Sans" w:eastAsia="BC Sans" w:hAnsi="BC Sans" w:cs="BC Sans"/>
+                <w:rFonts w:ascii="BC Sans" w:hAnsi="BC Sans" w:eastAsia="BC Sans" w:cs="BC Sans"/>
                 <w:b w:val="0"/>
                 <w:bCs w:val="0"/>
                 <w:caps w:val="0"/>
@@ -1690,7 +1690,7 @@
               <w:spacing w:line="259" w:lineRule="auto"/>
               <w:cnfStyle w:val="000000000000" w:firstRow="0" w:lastRow="0" w:firstColumn="0" w:lastColumn="0" w:oddVBand="0" w:evenVBand="0" w:oddHBand="0" w:evenHBand="0" w:firstRowFirstColumn="0" w:firstRowLastColumn="0" w:lastRowFirstColumn="0" w:lastRowLastColumn="0"/>
               <w:rPr>
-                <w:rFonts w:ascii="BC Sans" w:eastAsia="BC Sans" w:hAnsi="BC Sans" w:cs="BC Sans"/>
+                <w:rFonts w:ascii="BC Sans" w:hAnsi="BC Sans" w:eastAsia="BC Sans" w:cs="BC Sans"/>
                 <w:color w:val="000000" w:themeColor="text1"/>
                 <w:sz w:val="20"/>
                 <w:szCs w:val="20"/>
@@ -1698,7 +1698,7 @@
             </w:pPr>
             <w:r>
               <w:rPr>
-                <w:rFonts w:ascii="BC Sans" w:eastAsia="BC Sans" w:hAnsi="BC Sans" w:cs="BC Sans"/>
+                <w:rFonts w:ascii="BC Sans" w:hAnsi="BC Sans" w:eastAsia="BC Sans" w:cs="BC Sans"/>
                 <w:color w:val="000000" w:themeColor="text1"/>
                 <w:sz w:val="20"/>
                 <w:szCs w:val="20"/>
@@ -1709,7 +1709,7 @@
             <w:proofErr w:type="gramStart"/>
             <w:r>
               <w:rPr>
-                <w:rFonts w:ascii="BC Sans" w:eastAsia="BC Sans" w:hAnsi="BC Sans" w:cs="BC Sans"/>
+                <w:rFonts w:ascii="BC Sans" w:hAnsi="BC Sans" w:eastAsia="BC Sans" w:cs="BC Sans"/>
                 <w:color w:val="000000" w:themeColor="text1"/>
                 <w:sz w:val="20"/>
                 <w:szCs w:val="20"/>
@@ -1718,7 +1718,7 @@
             </w:r>
             <w:r>
               <w:rPr>
-                <w:rFonts w:ascii="BC Sans" w:eastAsia="Times New Roman" w:hAnsi="BC Sans" w:cs="Times New Roman"/>
+                <w:rFonts w:ascii="BC Sans" w:hAnsi="BC Sans" w:eastAsia="Times New Roman" w:cs="Times New Roman"/>
                 <w:color w:val="000000" w:themeColor="text1"/>
                 <w:sz w:val="20"/>
                 <w:szCs w:val="20"/>
@@ -1727,7 +1727,7 @@
             </w:r>
             <w:r>
               <w:rPr>
-                <w:rFonts w:ascii="BC Sans" w:eastAsia="BC Sans" w:hAnsi="BC Sans" w:cs="BC Sans"/>
+                <w:rFonts w:ascii="BC Sans" w:hAnsi="BC Sans" w:eastAsia="BC Sans" w:cs="BC Sans"/>
                 <w:color w:val="000000" w:themeColor="text1"/>
                 <w:sz w:val="20"/>
                 <w:szCs w:val="20"/>
@@ -1738,7 +1738,7 @@
             <w:proofErr w:type="gramEnd"/>
             <w:r>
               <w:rPr>
-                <w:rFonts w:ascii="BC Sans" w:eastAsia="BC Sans" w:hAnsi="BC Sans" w:cs="BC Sans"/>
+                <w:rFonts w:ascii="BC Sans" w:hAnsi="BC Sans" w:eastAsia="BC Sans" w:cs="BC Sans"/>
                 <w:color w:val="000000" w:themeColor="text1"/>
                 <w:sz w:val="20"/>
                 <w:szCs w:val="20"/>
@@ -1748,7 +1748,7 @@
             <w:proofErr w:type="spellStart"/>
             <w:r>
               <w:rPr>
-                <w:rFonts w:ascii="BC Sans" w:eastAsia="BC Sans" w:hAnsi="BC Sans" w:cs="BC Sans"/>
+                <w:rFonts w:ascii="BC Sans" w:hAnsi="BC Sans" w:eastAsia="BC Sans" w:cs="BC Sans"/>
                 <w:color w:val="000000" w:themeColor="text1"/>
                 <w:sz w:val="20"/>
                 <w:szCs w:val="20"/>
@@ -1757,7 +1757,7 @@
             </w:r>
             <w:r>
               <w:rPr>
-                <w:rFonts w:ascii="BC Sans" w:eastAsia="Times New Roman" w:hAnsi="BC Sans" w:cs="Times New Roman"/>
+                <w:rFonts w:ascii="BC Sans" w:hAnsi="BC Sans" w:eastAsia="Times New Roman" w:cs="Times New Roman"/>
                 <w:color w:val="000000" w:themeColor="text1"/>
                 <w:sz w:val="20"/>
                 <w:szCs w:val="20"/>
@@ -1766,7 +1766,7 @@
             </w:r>
             <w:r>
               <w:rPr>
-                <w:rFonts w:ascii="BC Sans" w:eastAsia="BC Sans" w:hAnsi="BC Sans" w:cs="BC Sans"/>
+                <w:rFonts w:ascii="BC Sans" w:hAnsi="BC Sans" w:eastAsia="BC Sans" w:cs="BC Sans"/>
                 <w:color w:val="000000" w:themeColor="text1"/>
                 <w:sz w:val="20"/>
                 <w:szCs w:val="20"/>
@@ -1776,7 +1776,7 @@
             <w:proofErr w:type="spellEnd"/>
             <w:r>
               <w:rPr>
-                <w:rFonts w:ascii="BC Sans" w:eastAsia="BC Sans" w:hAnsi="BC Sans" w:cs="BC Sans"/>
+                <w:rFonts w:ascii="BC Sans" w:hAnsi="BC Sans" w:eastAsia="BC Sans" w:cs="BC Sans"/>
                 <w:color w:val="000000" w:themeColor="text1"/>
                 <w:sz w:val="20"/>
                 <w:szCs w:val="20"/>
@@ -1786,7 +1786,7 @@
             <w:proofErr w:type="spellStart"/>
             <w:r>
               <w:rPr>
-                <w:rFonts w:ascii="BC Sans" w:eastAsia="BC Sans" w:hAnsi="BC Sans" w:cs="BC Sans"/>
+                <w:rFonts w:ascii="BC Sans" w:hAnsi="BC Sans" w:eastAsia="BC Sans" w:cs="BC Sans"/>
                 <w:color w:val="000000" w:themeColor="text1"/>
                 <w:sz w:val="20"/>
                 <w:szCs w:val="20"/>
@@ -1795,7 +1795,7 @@
             </w:r>
             <w:r>
               <w:rPr>
-                <w:rFonts w:ascii="BC Sans" w:eastAsia="Times New Roman" w:hAnsi="BC Sans" w:cs="Times New Roman"/>
+                <w:rFonts w:ascii="BC Sans" w:hAnsi="BC Sans" w:eastAsia="Times New Roman" w:cs="Times New Roman"/>
                 <w:color w:val="000000" w:themeColor="text1"/>
                 <w:sz w:val="20"/>
                 <w:szCs w:val="20"/>
@@ -1804,7 +1804,7 @@
             </w:r>
             <w:r>
               <w:rPr>
-                <w:rFonts w:ascii="BC Sans" w:eastAsia="BC Sans" w:hAnsi="BC Sans" w:cs="BC Sans"/>
+                <w:rFonts w:ascii="BC Sans" w:hAnsi="BC Sans" w:eastAsia="BC Sans" w:cs="BC Sans"/>
                 <w:color w:val="000000" w:themeColor="text1"/>
                 <w:sz w:val="20"/>
                 <w:szCs w:val="20"/>
@@ -1814,7 +1814,7 @@
             <w:proofErr w:type="spellEnd"/>
             <w:r>
               <w:rPr>
-                <w:rFonts w:ascii="BC Sans" w:eastAsia="BC Sans" w:hAnsi="BC Sans" w:cs="BC Sans"/>
+                <w:rFonts w:ascii="BC Sans" w:hAnsi="BC Sans" w:eastAsia="BC Sans" w:cs="BC Sans"/>
                 <w:color w:val="000000" w:themeColor="text1"/>
                 <w:sz w:val="20"/>
                 <w:szCs w:val="20"/>
@@ -1824,7 +1824,7 @@
             <w:proofErr w:type="spellStart"/>
             <w:r>
               <w:rPr>
-                <w:rFonts w:ascii="BC Sans" w:eastAsia="BC Sans" w:hAnsi="BC Sans" w:cs="BC Sans"/>
+                <w:rFonts w:ascii="BC Sans" w:hAnsi="BC Sans" w:eastAsia="BC Sans" w:cs="BC Sans"/>
                 <w:color w:val="000000" w:themeColor="text1"/>
                 <w:sz w:val="20"/>
                 <w:szCs w:val="20"/>
@@ -1833,7 +1833,7 @@
             </w:r>
             <w:r>
               <w:rPr>
-                <w:rFonts w:ascii="BC Sans" w:eastAsia="Times New Roman" w:hAnsi="BC Sans" w:cs="Times New Roman"/>
+                <w:rFonts w:ascii="BC Sans" w:hAnsi="BC Sans" w:eastAsia="Times New Roman" w:cs="Times New Roman"/>
                 <w:color w:val="000000" w:themeColor="text1"/>
                 <w:sz w:val="20"/>
                 <w:szCs w:val="20"/>
@@ -1842,7 +1842,7 @@
             </w:r>
             <w:r>
               <w:rPr>
-                <w:rFonts w:ascii="BC Sans" w:eastAsia="BC Sans" w:hAnsi="BC Sans" w:cs="BC Sans"/>
+                <w:rFonts w:ascii="BC Sans" w:hAnsi="BC Sans" w:eastAsia="BC Sans" w:cs="BC Sans"/>
                 <w:color w:val="000000" w:themeColor="text1"/>
                 <w:sz w:val="20"/>
                 <w:szCs w:val="20"/>
@@ -1852,7 +1852,7 @@
             <w:proofErr w:type="spellEnd"/>
             <w:r>
               <w:rPr>
-                <w:rFonts w:ascii="BC Sans" w:eastAsia="BC Sans" w:hAnsi="BC Sans" w:cs="BC Sans"/>
+                <w:rFonts w:ascii="BC Sans" w:hAnsi="BC Sans" w:eastAsia="BC Sans" w:cs="BC Sans"/>
                 <w:color w:val="000000" w:themeColor="text1"/>
                 <w:sz w:val="20"/>
                 <w:szCs w:val="20"/>
@@ -1909,7 +1909,7 @@
             <w:pPr>
               <w:cnfStyle w:val="000000100000" w:firstRow="0" w:lastRow="0" w:firstColumn="0" w:lastColumn="0" w:oddVBand="0" w:evenVBand="0" w:oddHBand="1" w:evenHBand="0" w:firstRowFirstColumn="0" w:firstRowLastColumn="0" w:lastRowFirstColumn="0" w:lastRowLastColumn="0"/>
               <w:rPr>
-                <w:rFonts w:ascii="BC Sans" w:eastAsia="Times New Roman" w:hAnsi="BC Sans" w:cs="Times New Roman"/>
+                <w:rFonts w:ascii="BC Sans" w:hAnsi="BC Sans" w:eastAsia="Times New Roman" w:cs="Times New Roman"/>
                 <w:color w:val="000000" w:themeColor="text1"/>
                 <w:sz w:val="20"/>
                 <w:szCs w:val="20"/>
@@ -1917,7 +1917,7 @@
             </w:pPr>
             <w:r>
               <w:rPr>
-                <w:rFonts w:ascii="BC Sans" w:eastAsia="Times New Roman" w:hAnsi="BC Sans" w:cs="Times New Roman"/>
+                <w:rFonts w:ascii="BC Sans" w:hAnsi="BC Sans" w:eastAsia="Times New Roman" w:cs="Times New Roman"/>
                 <w:color w:val="000000" w:themeColor="text1"/>
                 <w:sz w:val="20"/>
                 <w:szCs w:val="20"/>
@@ -1928,7 +1928,7 @@
             <w:proofErr w:type="gramStart"/>
             <w:r>
               <w:rPr>
-                <w:rFonts w:ascii="BC Sans" w:eastAsia="Times New Roman" w:hAnsi="BC Sans" w:cs="Times New Roman"/>
+                <w:rFonts w:ascii="BC Sans" w:hAnsi="BC Sans" w:eastAsia="Times New Roman" w:cs="Times New Roman"/>
                 <w:color w:val="000000" w:themeColor="text1"/>
                 <w:sz w:val="20"/>
                 <w:szCs w:val="20"/>
@@ -1937,7 +1937,7 @@
             </w:r>
             <w:r>
               <w:rPr>
-                <w:rFonts w:ascii="BC Sans" w:eastAsia="Times New Roman" w:hAnsi="BC Sans" w:cs="Times New Roman"/>
+                <w:rFonts w:ascii="BC Sans" w:hAnsi="BC Sans" w:eastAsia="Times New Roman" w:cs="Times New Roman"/>
                 <w:color w:val="000000" w:themeColor="text1"/>
                 <w:sz w:val="20"/>
                 <w:szCs w:val="20"/>
@@ -1946,7 +1946,7 @@
             </w:r>
             <w:r>
               <w:rPr>
-                <w:rFonts w:ascii="BC Sans" w:eastAsia="Times New Roman" w:hAnsi="BC Sans" w:cs="Times New Roman"/>
+                <w:rFonts w:ascii="BC Sans" w:hAnsi="BC Sans" w:eastAsia="Times New Roman" w:cs="Times New Roman"/>
                 <w:color w:val="000000" w:themeColor="text1"/>
                 <w:sz w:val="20"/>
                 <w:szCs w:val="20"/>
@@ -1957,7 +1957,7 @@
             <w:proofErr w:type="gramEnd"/>
             <w:r>
               <w:rPr>
-                <w:rFonts w:ascii="BC Sans" w:eastAsia="Times New Roman" w:hAnsi="BC Sans" w:cs="Times New Roman"/>
+                <w:rFonts w:ascii="BC Sans" w:hAnsi="BC Sans" w:eastAsia="Times New Roman" w:cs="Times New Roman"/>
                 <w:color w:val="000000" w:themeColor="text1"/>
                 <w:sz w:val="20"/>
                 <w:szCs w:val="20"/>
@@ -2013,7 +2013,7 @@
             <w:pPr>
               <w:cnfStyle w:val="000000000000" w:firstRow="0" w:lastRow="0" w:firstColumn="0" w:lastColumn="0" w:oddVBand="0" w:evenVBand="0" w:oddHBand="0" w:evenHBand="0" w:firstRowFirstColumn="0" w:firstRowLastColumn="0" w:lastRowFirstColumn="0" w:lastRowLastColumn="0"/>
               <w:rPr>
-                <w:rFonts w:ascii="BC Sans" w:eastAsia="Times New Roman" w:hAnsi="BC Sans" w:cs="Times New Roman"/>
+                <w:rFonts w:ascii="BC Sans" w:hAnsi="BC Sans" w:eastAsia="Times New Roman" w:cs="Times New Roman"/>
                 <w:color w:val="000000" w:themeColor="text1"/>
                 <w:sz w:val="20"/>
                 <w:szCs w:val="20"/>
@@ -2021,7 +2021,7 @@
             </w:pPr>
             <w:r>
               <w:rPr>
-                <w:rFonts w:ascii="BC Sans" w:eastAsia="Times New Roman" w:hAnsi="BC Sans" w:cs="Times New Roman"/>
+                <w:rFonts w:ascii="BC Sans" w:hAnsi="BC Sans" w:eastAsia="Times New Roman" w:cs="Times New Roman"/>
                 <w:color w:val="000000" w:themeColor="text1"/>
                 <w:sz w:val="20"/>
                 <w:szCs w:val="20"/>
@@ -2032,7 +2032,7 @@
             <w:proofErr w:type="gramStart"/>
             <w:r>
               <w:rPr>
-                <w:rFonts w:ascii="BC Sans" w:eastAsia="Times New Roman" w:hAnsi="BC Sans" w:cs="Times New Roman"/>
+                <w:rFonts w:ascii="BC Sans" w:hAnsi="BC Sans" w:eastAsia="Times New Roman" w:cs="Times New Roman"/>
                 <w:color w:val="000000" w:themeColor="text1"/>
                 <w:sz w:val="20"/>
                 <w:szCs w:val="20"/>
@@ -2041,7 +2041,7 @@
             </w:r>
             <w:r>
               <w:rPr>
-                <w:rFonts w:ascii="BC Sans" w:eastAsia="Times New Roman" w:hAnsi="BC Sans" w:cs="Times New Roman"/>
+                <w:rFonts w:ascii="BC Sans" w:hAnsi="BC Sans" w:eastAsia="Times New Roman" w:cs="Times New Roman"/>
                 <w:color w:val="000000" w:themeColor="text1"/>
                 <w:sz w:val="20"/>
                 <w:szCs w:val="20"/>
@@ -2050,7 +2050,7 @@
             </w:r>
             <w:r>
               <w:rPr>
-                <w:rFonts w:ascii="BC Sans" w:eastAsia="Times New Roman" w:hAnsi="BC Sans" w:cs="Times New Roman"/>
+                <w:rFonts w:ascii="BC Sans" w:hAnsi="BC Sans" w:eastAsia="Times New Roman" w:cs="Times New Roman"/>
                 <w:color w:val="000000" w:themeColor="text1"/>
                 <w:sz w:val="20"/>
                 <w:szCs w:val="20"/>
@@ -2061,7 +2061,7 @@
             <w:proofErr w:type="gramEnd"/>
             <w:r>
               <w:rPr>
-                <w:rFonts w:ascii="BC Sans" w:eastAsia="Times New Roman" w:hAnsi="BC Sans" w:cs="Times New Roman"/>
+                <w:rFonts w:ascii="BC Sans" w:hAnsi="BC Sans" w:eastAsia="Times New Roman" w:cs="Times New Roman"/>
                 <w:color w:val="000000" w:themeColor="text1"/>
                 <w:sz w:val="20"/>
                 <w:szCs w:val="20"/>
@@ -2108,7 +2108,7 @@
           <w:p>
             <w:pPr>
               <w:rPr>
-                <w:rFonts w:ascii="BC Sans" w:eastAsia="Times New Roman" w:hAnsi="BC Sans" w:cs="Times New Roman"/>
+                <w:rFonts w:ascii="BC Sans" w:hAnsi="BC Sans" w:eastAsia="Times New Roman" w:cs="Times New Roman"/>
                 <w:color w:val="000000"/>
                 <w:kern w:val="0"/>
                 <w:sz w:val="20"/>
@@ -2118,7 +2118,7 @@
             </w:pPr>
             <w:r>
               <w:rPr>
-                <w:rFonts w:ascii="BC Sans" w:eastAsia="Times New Roman" w:hAnsi="BC Sans" w:cs="Times New Roman"/>
+                <w:rFonts w:ascii="BC Sans" w:hAnsi="BC Sans" w:eastAsia="Times New Roman" w:cs="Times New Roman"/>
                 <w:caps w:val="0"/>
                 <w:color w:val="000000"/>
                 <w:kern w:val="0"/>
@@ -2825,6 +2825,434 @@
       <w:pPr>
         <w:spacing w:after="0"/>
       </w:pPr>
+    </w:p>
+    <w:tbl>
+      <w:tblPr>
+        <w:tblStyle w:val="PlainTable3"/>
+        <w:tblW w:w="0" w:type="auto"/>
+        <w:tblLook w:val="04A0" w:firstRow="1" w:lastRow="0" w:firstColumn="1" w:lastColumn="0" w:noHBand="0" w:noVBand="1"/>
+      </w:tblPr>
+      <w:tblGrid>
+        <w:gridCol w:w="2552"/>
+        <w:gridCol w:w="8364"/>
+      </w:tblGrid>
+      <w:tr>
+        <w:trPr>
+          <w:trHeight w:val="300"/>
+        </w:trPr>
+        <w:tc>
+          <w:tcPr>
+            <w:cnfStyle w:val="001000000100" w:firstRow="0" w:lastRow="0" w:firstColumn="1" w:lastColumn="0" w:oddVBand="0" w:evenVBand="0" w:oddHBand="0" w:evenHBand="0" w:firstRowFirstColumn="1" w:firstRowLastColumn="0" w:lastRowFirstColumn="0" w:lastRowLastColumn="0"/>
+            <w:tcW w:w="10916" w:type="dxa"/>
+            <w:gridSpan w:val="2"/>
+            <w:tcMar/>
+            <w:vAlign w:val="center"/>
+          </w:tcPr>
+          <w:p>
+            <w:pPr>
+              <w:rPr>
+                <w:rFonts w:ascii="BC Sans" w:hAnsi="BC Sans" w:eastAsia="Times New Roman" w:cs="Times New Roman"/>
+                <w:color w:val="000000" w:themeColor="text1" w:themeTint="FF" w:themeShade="FF"/>
+                <w:sz w:val="20"/>
+                <w:szCs w:val="20"/>
+              </w:rPr>
+            </w:pPr>
+            <w:r>
+              <w:rPr>
+                <w:rFonts w:ascii="BC Sans" w:hAnsi="BC Sans" w:eastAsia="Times New Roman" w:cs="Times New Roman"/>
+                <w:caps w:val="0"/>
+                <w:smallCaps w:val="0"/>
+                <w:color w:val="000000" w:themeColor="text1" w:themeTint="FF" w:themeShade="FF"/>
+                <w:sz w:val="20"/>
+                <w:szCs w:val="20"/>
+              </w:rPr>
+              <w:t>Call center action,</w:t>
+            </w:r>
+            <w:r>
+              <w:rPr>
+                <w:rFonts w:ascii="BC Sans" w:hAnsi="BC Sans" w:eastAsia="Times New Roman" w:cs="Times New Roman"/>
+                <w:b w:val="0"/>
+                <w:bCs w:val="0"/>
+                <w:caps w:val="0"/>
+                <w:smallCaps w:val="0"/>
+                <w:color w:val="000000" w:themeColor="text1" w:themeTint="FF" w:themeShade="FF"/>
+                <w:sz w:val="20"/>
+                <w:szCs w:val="20"/>
+              </w:rPr>
+              <w:t xml:space="preserve"> received: {</w:t>
+            </w:r>
+            <w:r>
+              <w:rPr>
+                <w:rFonts w:ascii="BC Sans" w:hAnsi="BC Sans" w:eastAsia="Times New Roman" w:cs="Times New Roman"/>
+                <w:b w:val="0"/>
+                <w:bCs w:val="0"/>
+                <w:caps w:val="0"/>
+                <w:smallCaps w:val="0"/>
+                <w:color w:val="000000" w:themeColor="text1" w:themeTint="FF" w:themeShade="FF"/>
+                <w:sz w:val="20"/>
+                <w:szCs w:val="20"/>
+              </w:rPr>
+              <w:t>d</w:t>
+            </w:r>
+            <w:r>
+              <w:rPr>
+                <w:rFonts w:ascii="BC Sans" w:hAnsi="BC Sans" w:cs="BC Sans Light"/>
+                <w:b w:val="0"/>
+                <w:bCs w:val="0"/>
+                <w:sz w:val="20"/>
+                <w:szCs w:val="20"/>
+              </w:rPr>
+              <w:t>.</w:t>
+            </w:r>
+            <w:r>
+              <w:rPr>
+                <w:rFonts w:ascii="BC Sans" w:hAnsi="BC Sans" w:eastAsia="Times New Roman" w:cs="Times New Roman"/>
+                <w:b w:val="0"/>
+                <w:bCs w:val="0"/>
+                <w:caps w:val="0"/>
+                <w:smallCaps w:val="0"/>
+                <w:color w:val="000000" w:themeColor="text1" w:themeTint="FF" w:themeShade="FF"/>
+                <w:sz w:val="20"/>
+                <w:szCs w:val="20"/>
+              </w:rPr>
+              <w:t>actions</w:t>
+            </w:r>
+            <w:r>
+              <w:rPr>
+                <w:rFonts w:ascii="BC Sans" w:hAnsi="BC Sans" w:eastAsia="Times New Roman" w:cs="Times New Roman"/>
+                <w:b w:val="0"/>
+                <w:bCs w:val="0"/>
+                <w:caps w:val="0"/>
+                <w:smallCaps w:val="0"/>
+                <w:color w:val="000000" w:themeColor="text1" w:themeTint="FF" w:themeShade="FF"/>
+                <w:sz w:val="20"/>
+                <w:szCs w:val="20"/>
+              </w:rPr>
+              <w:t>[</w:t>
+            </w:r>
+            <w:r>
+              <w:rPr>
+                <w:rFonts w:ascii="BC Sans" w:hAnsi="BC Sans" w:eastAsia="Times New Roman" w:cs="Times New Roman"/>
+                <w:b w:val="0"/>
+                <w:bCs w:val="0"/>
+                <w:caps w:val="0"/>
+                <w:smallCaps w:val="0"/>
+                <w:color w:val="000000" w:themeColor="text1" w:themeTint="FF" w:themeShade="FF"/>
+                <w:sz w:val="20"/>
+                <w:szCs w:val="20"/>
+              </w:rPr>
+              <w:t>i</w:t>
+            </w:r>
+            <w:r>
+              <w:rPr>
+                <w:rFonts w:ascii="BC Sans" w:hAnsi="BC Sans" w:eastAsia="Times New Roman" w:cs="Times New Roman"/>
+                <w:b w:val="0"/>
+                <w:bCs w:val="0"/>
+                <w:caps w:val="0"/>
+                <w:smallCaps w:val="0"/>
+                <w:color w:val="000000" w:themeColor="text1" w:themeTint="FF" w:themeShade="FF"/>
+                <w:sz w:val="20"/>
+                <w:szCs w:val="20"/>
+              </w:rPr>
+              <w:t>].</w:t>
+            </w:r>
+            <w:r>
+              <w:rPr>
+                <w:rFonts w:ascii="BC Sans" w:hAnsi="BC Sans" w:eastAsia="Times New Roman" w:cs="Times New Roman"/>
+                <w:b w:val="0"/>
+                <w:bCs w:val="0"/>
+                <w:caps w:val="0"/>
+                <w:smallCaps w:val="0"/>
+                <w:color w:val="000000" w:themeColor="text1" w:themeTint="FF" w:themeShade="FF"/>
+                <w:sz w:val="20"/>
+                <w:szCs w:val="20"/>
+              </w:rPr>
+              <w:t>actionLogged</w:t>
+            </w:r>
+            <w:r>
+              <w:rPr>
+                <w:rFonts w:ascii="BC Sans" w:hAnsi="BC Sans" w:eastAsia="Times New Roman" w:cs="Times New Roman"/>
+                <w:b w:val="0"/>
+                <w:bCs w:val="0"/>
+                <w:caps w:val="0"/>
+                <w:smallCaps w:val="0"/>
+                <w:color w:val="000000" w:themeColor="text1" w:themeTint="FF" w:themeShade="FF"/>
+                <w:sz w:val="20"/>
+                <w:szCs w:val="20"/>
+              </w:rPr>
+              <w:t>}</w:t>
+            </w:r>
+            <w:r>
+              <w:rPr>
+                <w:rFonts w:ascii="BC Sans" w:hAnsi="BC Sans" w:eastAsia="Times New Roman" w:cs="Times New Roman"/>
+                <w:caps w:val="0"/>
+                <w:smallCaps w:val="0"/>
+                <w:color w:val="000000" w:themeColor="text1" w:themeTint="FF" w:themeShade="FF"/>
+                <w:sz w:val="20"/>
+                <w:szCs w:val="20"/>
+              </w:rPr>
+              <w:t xml:space="preserve"> </w:t>
+            </w:r>
+          </w:p>
+        </w:tc>
+      </w:tr>
+      <w:tr>
+        <w:trPr>
+          <w:trHeight w:val="300"/>
+        </w:trPr>
+        <w:tc>
+          <w:tcPr>
+            <w:cnfStyle w:val="001000000000" w:firstRow="0" w:lastRow="0" w:firstColumn="1" w:lastColumn="0" w:oddVBand="0" w:evenVBand="0" w:oddHBand="0" w:evenHBand="0" w:firstRowFirstColumn="0" w:firstRowLastColumn="0" w:lastRowFirstColumn="0" w:lastRowLastColumn="0"/>
+            <w:tcW w:w="2552" w:type="dxa"/>
+            <w:tcMar/>
+            <w:vAlign w:val="center"/>
+          </w:tcPr>
+          <w:p>
+            <w:pPr>
+              <w:pStyle w:val="Normal"/>
+              <w:suppressLineNumbers w:val="0"/>
+              <w:bidi w:val="0"/>
+              <w:spacing w:before="0" w:beforeAutospacing="off" w:after="0" w:afterAutospacing="off" w:line="240" w:lineRule="auto"/>
+              <w:ind w:left="0" w:right="0"/>
+              <w:jc w:val="left"/>
+            </w:pPr>
+            <w:r>
+              <w:rPr>
+                <w:rFonts w:ascii="BC Sans" w:hAnsi="BC Sans" w:cs="BC Sans Light"/>
+                <w:b w:val="0"/>
+                <w:bCs w:val="0"/>
+                <w:caps w:val="0"/>
+                <w:smallCaps w:val="0"/>
+                <w:sz w:val="20"/>
+                <w:szCs w:val="20"/>
+              </w:rPr>
+              <w:t>Details</w:t>
+            </w:r>
+          </w:p>
+        </w:tc>
+        <w:tc>
+          <w:tcPr>
+            <w:cnfStyle w:val="000000000000" w:firstRow="0" w:lastRow="0" w:firstColumn="0" w:lastColumn="0" w:oddVBand="0" w:evenVBand="0" w:oddHBand="0" w:evenHBand="0" w:firstRowFirstColumn="0" w:firstRowLastColumn="0" w:lastRowFirstColumn="0" w:lastRowLastColumn="0"/>
+            <w:tcW w:w="8364" w:type="dxa"/>
+            <w:tcMar/>
+            <w:vAlign w:val="center"/>
+          </w:tcPr>
+          <w:p>
+            <w:pPr>
+              <w:rPr>
+                <w:rFonts w:ascii="BC Sans" w:hAnsi="BC Sans" w:cs="BC Sans Light"/>
+                <w:sz w:val="20"/>
+                <w:szCs w:val="20"/>
+              </w:rPr>
+            </w:pPr>
+            <w:r>
+              <w:rPr>
+                <w:rFonts w:ascii="BC Sans" w:hAnsi="BC Sans" w:cs="BC Sans Light"/>
+                <w:sz w:val="20"/>
+                <w:szCs w:val="20"/>
+              </w:rPr>
+              <w:t>{</w:t>
+            </w:r>
+            <w:r>
+              <w:rPr>
+                <w:rFonts w:ascii="BC Sans" w:hAnsi="BC Sans" w:cs="BC Sans Light"/>
+                <w:sz w:val="20"/>
+                <w:szCs w:val="20"/>
+              </w:rPr>
+              <w:t>d.</w:t>
+            </w:r>
+            <w:r>
+              <w:rPr>
+                <w:rFonts w:ascii="BC Sans" w:hAnsi="BC Sans" w:cs="BC Sans Light"/>
+                <w:sz w:val="20"/>
+                <w:szCs w:val="20"/>
+              </w:rPr>
+              <w:t>actions</w:t>
+            </w:r>
+            <w:r>
+              <w:rPr>
+                <w:rFonts w:ascii="BC Sans" w:hAnsi="BC Sans" w:cs="BC Sans Light"/>
+                <w:sz w:val="20"/>
+                <w:szCs w:val="20"/>
+              </w:rPr>
+              <w:t>[</w:t>
+            </w:r>
+            <w:r>
+              <w:rPr>
+                <w:rFonts w:ascii="BC Sans" w:hAnsi="BC Sans" w:cs="BC Sans Light"/>
+                <w:sz w:val="20"/>
+                <w:szCs w:val="20"/>
+              </w:rPr>
+              <w:t>i</w:t>
+            </w:r>
+            <w:r>
+              <w:rPr>
+                <w:rFonts w:ascii="BC Sans" w:hAnsi="BC Sans" w:cs="BC Sans Light"/>
+                <w:sz w:val="20"/>
+                <w:szCs w:val="20"/>
+              </w:rPr>
+              <w:t>].</w:t>
+            </w:r>
+            <w:r>
+              <w:rPr>
+                <w:rFonts w:ascii="BC Sans" w:hAnsi="BC Sans" w:cs="BC Sans Light"/>
+                <w:sz w:val="20"/>
+                <w:szCs w:val="20"/>
+              </w:rPr>
+              <w:t>actionDetailsTxt</w:t>
+            </w:r>
+            <w:r>
+              <w:rPr>
+                <w:rFonts w:ascii="BC Sans" w:hAnsi="BC Sans" w:cs="BC Sans Light"/>
+                <w:sz w:val="20"/>
+                <w:szCs w:val="20"/>
+              </w:rPr>
+              <w:t>}</w:t>
+            </w:r>
+          </w:p>
+        </w:tc>
+      </w:tr>
+      <w:tr>
+        <w:trPr>
+          <w:trHeight w:val="300"/>
+        </w:trPr>
+        <w:tc>
+          <w:tcPr>
+            <w:cnfStyle w:val="001000000000" w:firstRow="0" w:lastRow="0" w:firstColumn="1" w:lastColumn="0" w:oddVBand="0" w:evenVBand="0" w:oddHBand="0" w:evenHBand="0" w:firstRowFirstColumn="0" w:firstRowLastColumn="0" w:lastRowFirstColumn="0" w:lastRowLastColumn="0"/>
+            <w:tcW w:w="2552" w:type="dxa"/>
+            <w:tcMar/>
+            <w:vAlign w:val="center"/>
+          </w:tcPr>
+          <w:p>
+            <w:pPr>
+              <w:rPr>
+                <w:rFonts w:ascii="BC Sans" w:hAnsi="BC Sans" w:cs="BC Sans Light"/>
+                <w:b w:val="0"/>
+                <w:bCs w:val="0"/>
+                <w:caps w:val="0"/>
+                <w:smallCaps w:val="0"/>
+                <w:sz w:val="20"/>
+                <w:szCs w:val="20"/>
+              </w:rPr>
+            </w:pPr>
+            <w:r>
+              <w:rPr>
+                <w:rFonts w:ascii="BC Sans" w:hAnsi="BC Sans" w:cs="BC Sans Light"/>
+                <w:b w:val="0"/>
+                <w:bCs w:val="0"/>
+                <w:caps w:val="0"/>
+                <w:smallCaps w:val="0"/>
+                <w:sz w:val="20"/>
+                <w:szCs w:val="20"/>
+              </w:rPr>
+              <w:t>Logged by</w:t>
+            </w:r>
+          </w:p>
+        </w:tc>
+        <w:tc>
+          <w:tcPr>
+            <w:cnfStyle w:val="000000000000" w:firstRow="0" w:lastRow="0" w:firstColumn="0" w:lastColumn="0" w:oddVBand="0" w:evenVBand="0" w:oddHBand="0" w:evenHBand="0" w:firstRowFirstColumn="0" w:firstRowLastColumn="0" w:lastRowFirstColumn="0" w:lastRowLastColumn="0"/>
+            <w:tcW w:w="8364" w:type="dxa"/>
+            <w:tcMar/>
+            <w:vAlign w:val="center"/>
+          </w:tcPr>
+          <w:p>
+            <w:pPr>
+              <w:rPr>
+                <w:rFonts w:ascii="BC Sans" w:hAnsi="BC Sans" w:cs="BC Sans Light"/>
+                <w:sz w:val="20"/>
+                <w:szCs w:val="20"/>
+              </w:rPr>
+            </w:pPr>
+            <w:r>
+              <w:rPr>
+                <w:rFonts w:ascii="BC Sans" w:hAnsi="BC Sans" w:cs="BC Sans Light"/>
+                <w:sz w:val="20"/>
+                <w:szCs w:val="20"/>
+              </w:rPr>
+              <w:t>{</w:t>
+            </w:r>
+            <w:r>
+              <w:rPr>
+                <w:rFonts w:ascii="BC Sans" w:hAnsi="BC Sans" w:cs="BC Sans Light"/>
+                <w:sz w:val="20"/>
+                <w:szCs w:val="20"/>
+              </w:rPr>
+              <w:t>d.</w:t>
+            </w:r>
+            <w:r>
+              <w:rPr>
+                <w:rFonts w:ascii="BC Sans" w:hAnsi="BC Sans" w:cs="BC Sans Light"/>
+                <w:sz w:val="20"/>
+                <w:szCs w:val="20"/>
+              </w:rPr>
+              <w:t>actions</w:t>
+            </w:r>
+            <w:r>
+              <w:rPr>
+                <w:rFonts w:ascii="BC Sans" w:hAnsi="BC Sans" w:cs="BC Sans Light"/>
+                <w:sz w:val="20"/>
+                <w:szCs w:val="20"/>
+              </w:rPr>
+              <w:t>[</w:t>
+            </w:r>
+            <w:r>
+              <w:rPr>
+                <w:rFonts w:ascii="BC Sans" w:hAnsi="BC Sans" w:cs="BC Sans Light"/>
+                <w:sz w:val="20"/>
+                <w:szCs w:val="20"/>
+              </w:rPr>
+              <w:t>i</w:t>
+            </w:r>
+            <w:r>
+              <w:rPr>
+                <w:rFonts w:ascii="BC Sans" w:hAnsi="BC Sans" w:cs="BC Sans Light"/>
+                <w:sz w:val="20"/>
+                <w:szCs w:val="20"/>
+              </w:rPr>
+              <w:t>].</w:t>
+            </w:r>
+            <w:r>
+              <w:rPr>
+                <w:rFonts w:ascii="BC Sans" w:hAnsi="BC Sans" w:cs="BC Sans Light"/>
+                <w:sz w:val="20"/>
+                <w:szCs w:val="20"/>
+              </w:rPr>
+              <w:t>loggedByTxt</w:t>
+            </w:r>
+            <w:r>
+              <w:rPr>
+                <w:rFonts w:ascii="BC Sans" w:hAnsi="BC Sans" w:cs="BC Sans Light"/>
+                <w:sz w:val="20"/>
+                <w:szCs w:val="20"/>
+              </w:rPr>
+              <w:t>}</w:t>
+            </w:r>
+          </w:p>
+        </w:tc>
+      </w:tr>
+    </w:tbl>
+    <w:p>
+      <w:pPr>
+        <w:pStyle w:val="Normal"/>
+      </w:pPr>
+    </w:p>
+    <w:p>
+      <w:pPr>
+        <w:pStyle w:val="Normal"/>
+      </w:pPr>
+      <w:r>
+        <w:rPr/>
+        <w:t>{</w:t>
+      </w:r>
+      <w:r>
+        <w:rPr/>
+        <w:t>d.actions</w:t>
+      </w:r>
+      <w:r>
+        <w:rPr/>
+        <w:t>[i+1].actionLogged}</w:t>
+      </w:r>
     </w:p>
     <w:tbl>
       <w:tblPr>
@@ -2852,7 +3280,7 @@
           <w:p>
             <w:pPr>
               <w:rPr>
-                <w:rFonts w:ascii="BC Sans" w:eastAsia="Times New Roman" w:hAnsi="BC Sans" w:cs="Times New Roman"/>
+                <w:rFonts w:ascii="BC Sans" w:hAnsi="BC Sans" w:eastAsia="Times New Roman" w:cs="Times New Roman"/>
                 <w:color w:val="000000"/>
                 <w:kern w:val="0"/>
                 <w:sz w:val="20"/>
@@ -2862,7 +3290,7 @@
             </w:pPr>
             <w:r>
               <w:rPr>
-                <w:rFonts w:ascii="BC Sans" w:eastAsia="Times New Roman" w:hAnsi="BC Sans" w:cs="Times New Roman"/>
+                <w:rFonts w:ascii="BC Sans" w:hAnsi="BC Sans" w:eastAsia="Times New Roman" w:cs="Times New Roman"/>
                 <w:caps w:val="0"/>
                 <w:color w:val="000000"/>
                 <w:kern w:val="0"/>
@@ -2875,7 +3303,7 @@
             <w:proofErr w:type="gramStart"/>
             <w:r>
               <w:rPr>
-                <w:rFonts w:ascii="BC Sans" w:eastAsia="Times New Roman" w:hAnsi="BC Sans" w:cs="Times New Roman"/>
+                <w:rFonts w:ascii="BC Sans" w:hAnsi="BC Sans" w:eastAsia="Times New Roman" w:cs="Times New Roman"/>
                 <w:caps w:val="0"/>
                 <w:color w:val="000000"/>
                 <w:kern w:val="0"/>
@@ -2887,7 +3315,7 @@
             </w:r>
             <w:r>
               <w:rPr>
-                <w:rFonts w:ascii="BC Sans" w:eastAsia="Times New Roman" w:hAnsi="BC Sans" w:cs="Times New Roman"/>
+                <w:rFonts w:ascii="BC Sans" w:hAnsi="BC Sans" w:eastAsia="Times New Roman" w:cs="Times New Roman"/>
                 <w:caps w:val="0"/>
                 <w:color w:val="000000"/>
                 <w:kern w:val="0"/>
@@ -2899,7 +3327,7 @@
             </w:r>
             <w:r>
               <w:rPr>
-                <w:rFonts w:ascii="BC Sans" w:eastAsia="Times New Roman" w:hAnsi="BC Sans" w:cs="Times New Roman"/>
+                <w:rFonts w:ascii="BC Sans" w:hAnsi="BC Sans" w:eastAsia="Times New Roman" w:cs="Times New Roman"/>
                 <w:caps w:val="0"/>
                 <w:color w:val="000000"/>
                 <w:kern w:val="0"/>
@@ -2912,7 +3340,7 @@
             <w:proofErr w:type="gramEnd"/>
             <w:r>
               <w:rPr>
-                <w:rFonts w:ascii="BC Sans" w:eastAsia="Times New Roman" w:hAnsi="BC Sans" w:cs="Times New Roman"/>
+                <w:rFonts w:ascii="BC Sans" w:hAnsi="BC Sans" w:eastAsia="Times New Roman" w:cs="Times New Roman"/>
                 <w:caps w:val="0"/>
                 <w:color w:val="000000"/>
                 <w:kern w:val="0"/>
@@ -2924,7 +3352,7 @@
             </w:r>
             <w:r>
               <w:rPr>
-                <w:rFonts w:ascii="BC Sans" w:eastAsia="Times New Roman" w:hAnsi="BC Sans" w:cs="Times New Roman"/>
+                <w:rFonts w:ascii="BC Sans" w:hAnsi="BC Sans" w:eastAsia="Times New Roman" w:cs="Times New Roman"/>
                 <w:b w:val="0"/>
                 <w:bCs w:val="0"/>
                 <w:caps w:val="0"/>
@@ -2939,7 +3367,7 @@
             <w:proofErr w:type="spellStart"/>
             <w:r>
               <w:rPr>
-                <w:rFonts w:ascii="BC Sans" w:eastAsia="Times New Roman" w:hAnsi="BC Sans" w:cs="Times New Roman"/>
+                <w:rFonts w:ascii="BC Sans" w:hAnsi="BC Sans" w:eastAsia="Times New Roman" w:cs="Times New Roman"/>
                 <w:b w:val="0"/>
                 <w:bCs w:val="0"/>
                 <w:caps w:val="0"/>
@@ -2963,7 +3391,7 @@
             </w:r>
             <w:r>
               <w:rPr>
-                <w:rFonts w:ascii="BC Sans" w:eastAsia="Times New Roman" w:hAnsi="BC Sans" w:cs="Times New Roman"/>
+                <w:rFonts w:ascii="BC Sans" w:hAnsi="BC Sans" w:eastAsia="Times New Roman" w:cs="Times New Roman"/>
                 <w:b w:val="0"/>
                 <w:bCs w:val="0"/>
                 <w:caps w:val="0"/>
@@ -2978,7 +3406,7 @@
             <w:proofErr w:type="spellEnd"/>
             <w:r>
               <w:rPr>
-                <w:rFonts w:ascii="BC Sans" w:eastAsia="Times New Roman" w:hAnsi="BC Sans" w:cs="Times New Roman"/>
+                <w:rFonts w:ascii="BC Sans" w:hAnsi="BC Sans" w:eastAsia="Times New Roman" w:cs="Times New Roman"/>
                 <w:b w:val="0"/>
                 <w:bCs w:val="0"/>
                 <w:caps w:val="0"/>
@@ -2993,7 +3421,7 @@
             <w:proofErr w:type="spellStart"/>
             <w:r>
               <w:rPr>
-                <w:rFonts w:ascii="BC Sans" w:eastAsia="Times New Roman" w:hAnsi="BC Sans" w:cs="Times New Roman"/>
+                <w:rFonts w:ascii="BC Sans" w:hAnsi="BC Sans" w:eastAsia="Times New Roman" w:cs="Times New Roman"/>
                 <w:b w:val="0"/>
                 <w:bCs w:val="0"/>
                 <w:caps w:val="0"/>
@@ -3008,7 +3436,7 @@
             <w:proofErr w:type="spellEnd"/>
             <w:r>
               <w:rPr>
-                <w:rFonts w:ascii="BC Sans" w:eastAsia="Times New Roman" w:hAnsi="BC Sans" w:cs="Times New Roman"/>
+                <w:rFonts w:ascii="BC Sans" w:hAnsi="BC Sans" w:eastAsia="Times New Roman" w:cs="Times New Roman"/>
                 <w:b w:val="0"/>
                 <w:bCs w:val="0"/>
                 <w:caps w:val="0"/>
@@ -3023,7 +3451,7 @@
             <w:proofErr w:type="spellStart"/>
             <w:r>
               <w:rPr>
-                <w:rFonts w:ascii="BC Sans" w:eastAsia="Times New Roman" w:hAnsi="BC Sans" w:cs="Times New Roman"/>
+                <w:rFonts w:ascii="BC Sans" w:hAnsi="BC Sans" w:eastAsia="Times New Roman" w:cs="Times New Roman"/>
                 <w:b w:val="0"/>
                 <w:bCs w:val="0"/>
                 <w:caps w:val="0"/>
@@ -3038,7 +3466,7 @@
             <w:proofErr w:type="spellEnd"/>
             <w:r>
               <w:rPr>
-                <w:rFonts w:ascii="BC Sans" w:eastAsia="Times New Roman" w:hAnsi="BC Sans" w:cs="Times New Roman"/>
+                <w:rFonts w:ascii="BC Sans" w:hAnsi="BC Sans" w:eastAsia="Times New Roman" w:cs="Times New Roman"/>
                 <w:b w:val="0"/>
                 <w:bCs w:val="0"/>
                 <w:caps w:val="0"/>
@@ -3052,7 +3480,7 @@
             </w:r>
             <w:r>
               <w:rPr>
-                <w:rFonts w:ascii="BC Sans" w:eastAsia="Times New Roman" w:hAnsi="BC Sans" w:cs="Times New Roman"/>
+                <w:rFonts w:ascii="BC Sans" w:hAnsi="BC Sans" w:eastAsia="Times New Roman" w:cs="Times New Roman"/>
                 <w:caps w:val="0"/>
                 <w:color w:val="000000"/>
                 <w:kern w:val="0"/>
@@ -3776,6 +4204,13 @@
           <w:szCs w:val="20"/>
         </w:rPr>
         <w:br/>
+      </w:r>
+      <w:r>
+        <w:rPr>
+          <w:rFonts w:ascii="BC Sans" w:hAnsi="BC Sans"/>
+          <w:sz w:val="20"/>
+          <w:szCs w:val="20"/>
+        </w:rPr>
         <w:t>{</w:t>
       </w:r>
       <w:proofErr w:type="spellStart"/>
@@ -3837,7 +4272,7 @@
       <w:pPr>
         <w:spacing w:after="0"/>
         <w:rPr>
-          <w:rFonts w:ascii="BC Sans" w:eastAsia="Times New Roman" w:hAnsi="BC Sans" w:cs="Segoe UI"/>
+          <w:rFonts w:ascii="BC Sans" w:hAnsi="BC Sans" w:eastAsia="Times New Roman" w:cs="Segoe UI"/>
           <w:color w:val="000000"/>
           <w:kern w:val="0"/>
           <w:sz w:val="20"/>
@@ -3848,7 +4283,7 @@
       </w:pPr>
       <w:r>
         <w:rPr>
-          <w:rFonts w:ascii="BC Sans" w:eastAsia="Times New Roman" w:hAnsi="BC Sans" w:cs="Segoe UI"/>
+          <w:rFonts w:ascii="BC Sans" w:hAnsi="BC Sans" w:eastAsia="Times New Roman" w:cs="Segoe UI"/>
           <w:color w:val="000000"/>
           <w:kern w:val="0"/>
           <w:sz w:val="20"/>
@@ -3856,14 +4291,13 @@
           <w:lang w:eastAsia="en-CA"/>
           <w14:ligatures w14:val="none"/>
         </w:rPr>
-        <w:lastRenderedPageBreak/>
         <w:t>{</w:t>
       </w:r>
       <w:proofErr w:type="spellStart"/>
       <w:proofErr w:type="gramStart"/>
       <w:r>
         <w:rPr>
-          <w:rFonts w:ascii="BC Sans" w:eastAsia="Times New Roman" w:hAnsi="BC Sans" w:cs="Segoe UI"/>
+          <w:rFonts w:ascii="BC Sans" w:hAnsi="BC Sans" w:eastAsia="Times New Roman" w:cs="Segoe UI"/>
           <w:color w:val="000000"/>
           <w:kern w:val="0"/>
           <w:sz w:val="20"/>
@@ -3875,7 +4309,7 @@
       </w:r>
       <w:r>
         <w:rPr>
-          <w:rFonts w:ascii="BC Sans" w:eastAsia="Times New Roman" w:hAnsi="BC Sans" w:cs="Segoe UI"/>
+          <w:rFonts w:ascii="BC Sans" w:hAnsi="BC Sans" w:eastAsia="Times New Roman" w:cs="Segoe UI"/>
           <w:color w:val="000000"/>
           <w:kern w:val="0"/>
           <w:sz w:val="20"/>
@@ -3887,7 +4321,7 @@
       </w:r>
       <w:r>
         <w:rPr>
-          <w:rFonts w:ascii="BC Sans" w:eastAsia="Times New Roman" w:hAnsi="BC Sans" w:cs="Segoe UI"/>
+          <w:rFonts w:ascii="BC Sans" w:hAnsi="BC Sans" w:eastAsia="Times New Roman" w:cs="Segoe UI"/>
           <w:color w:val="000000"/>
           <w:kern w:val="0"/>
           <w:sz w:val="20"/>
@@ -3900,7 +4334,7 @@
       <w:proofErr w:type="gramEnd"/>
       <w:r>
         <w:rPr>
-          <w:rFonts w:ascii="BC Sans" w:eastAsia="Times New Roman" w:hAnsi="BC Sans" w:cs="Segoe UI"/>
+          <w:rFonts w:ascii="BC Sans" w:hAnsi="BC Sans" w:eastAsia="Times New Roman" w:cs="Segoe UI"/>
           <w:color w:val="000000"/>
           <w:kern w:val="0"/>
           <w:sz w:val="20"/>
@@ -3913,7 +4347,7 @@
       <w:proofErr w:type="spellEnd"/>
       <w:r>
         <w:rPr>
-          <w:rFonts w:ascii="BC Sans" w:eastAsia="Times New Roman" w:hAnsi="BC Sans" w:cs="Segoe UI"/>
+          <w:rFonts w:ascii="BC Sans" w:hAnsi="BC Sans" w:eastAsia="Times New Roman" w:cs="Segoe UI"/>
           <w:color w:val="000000"/>
           <w:kern w:val="0"/>
           <w:sz w:val="20"/>
@@ -3926,7 +4360,7 @@
       <w:proofErr w:type="spellStart"/>
       <w:r>
         <w:rPr>
-          <w:rFonts w:ascii="BC Sans" w:eastAsia="Times New Roman" w:hAnsi="BC Sans" w:cs="Segoe UI"/>
+          <w:rFonts w:ascii="BC Sans" w:hAnsi="BC Sans" w:eastAsia="Times New Roman" w:cs="Segoe UI"/>
           <w:color w:val="000000"/>
           <w:kern w:val="0"/>
           <w:sz w:val="20"/>
@@ -3939,7 +4373,7 @@
       <w:proofErr w:type="spellEnd"/>
       <w:r>
         <w:rPr>
-          <w:rFonts w:ascii="BC Sans" w:eastAsia="Times New Roman" w:hAnsi="BC Sans" w:cs="Segoe UI"/>
+          <w:rFonts w:ascii="BC Sans" w:hAnsi="BC Sans" w:eastAsia="Times New Roman" w:cs="Segoe UI"/>
           <w:color w:val="000000"/>
           <w:kern w:val="0"/>
           <w:sz w:val="20"/>
@@ -3976,7 +4410,7 @@
           <w:p>
             <w:pPr>
               <w:rPr>
-                <w:rFonts w:ascii="BC Sans" w:eastAsia="Times New Roman" w:hAnsi="BC Sans" w:cs="Times New Roman"/>
+                <w:rFonts w:ascii="BC Sans" w:hAnsi="BC Sans" w:eastAsia="Times New Roman" w:cs="Times New Roman"/>
                 <w:color w:val="000000"/>
                 <w:kern w:val="0"/>
                 <w:sz w:val="20"/>
@@ -3986,7 +4420,7 @@
             </w:pPr>
             <w:r>
               <w:rPr>
-                <w:rFonts w:ascii="BC Sans" w:eastAsia="Times New Roman" w:hAnsi="BC Sans" w:cs="Times New Roman"/>
+                <w:rFonts w:ascii="BC Sans" w:hAnsi="BC Sans" w:eastAsia="Times New Roman" w:cs="Times New Roman"/>
                 <w:caps w:val="0"/>
                 <w:color w:val="000000"/>
                 <w:kern w:val="0"/>
@@ -3998,7 +4432,7 @@
             </w:r>
             <w:r>
               <w:rPr>
-                <w:rFonts w:ascii="BC Sans" w:eastAsia="Times New Roman" w:hAnsi="BC Sans" w:cs="Times New Roman"/>
+                <w:rFonts w:ascii="BC Sans" w:hAnsi="BC Sans" w:eastAsia="Times New Roman" w:cs="Times New Roman"/>
                 <w:caps w:val="0"/>
                 <w:color w:val="000000"/>
                 <w:kern w:val="0"/>
@@ -4014,7 +4448,7 @@
       <w:tr>
         <w:trPr>
           <w:cnfStyle w:val="000000100000" w:firstRow="0" w:lastRow="0" w:firstColumn="0" w:lastColumn="0" w:oddVBand="0" w:evenVBand="0" w:oddHBand="1" w:evenHBand="0" w:firstRowFirstColumn="0" w:firstRowLastColumn="0" w:lastRowFirstColumn="0" w:lastRowLastColumn="0"/>
-          <w:trHeight w:hRule="exact" w:val="20"/>
+          <w:trHeight w:val="20" w:hRule="exact"/>
         </w:trPr>
         <w:tc>
           <w:tcPr>
@@ -4022,7 +4456,7 @@
             <w:tcW w:w="10916" w:type="dxa"/>
             <w:gridSpan w:val="2"/>
             <w:tcBorders>
-              <w:right w:val="none" w:sz="0" w:space="0" w:color="auto"/>
+              <w:right w:val="none" w:color="auto" w:sz="0" w:space="0"/>
             </w:tcBorders>
             <w:noWrap/>
             <w:vAlign w:val="center"/>
@@ -4031,7 +4465,7 @@
             <w:pPr>
               <w:spacing w:line="259" w:lineRule="auto"/>
               <w:rPr>
-                <w:rFonts w:ascii="BC Sans" w:eastAsia="Times New Roman" w:hAnsi="BC Sans" w:cs="Times New Roman"/>
+                <w:rFonts w:ascii="BC Sans" w:hAnsi="BC Sans" w:eastAsia="Times New Roman" w:cs="Times New Roman"/>
                 <w:color w:val="000000" w:themeColor="text1"/>
                 <w:sz w:val="18"/>
                 <w:szCs w:val="18"/>
@@ -4042,7 +4476,7 @@
       </w:tr>
       <w:tr>
         <w:trPr>
-          <w:trHeight w:hRule="exact" w:val="20"/>
+          <w:trHeight w:val="20" w:hRule="exact"/>
         </w:trPr>
         <w:tc>
           <w:tcPr>
@@ -4050,7 +4484,7 @@
             <w:tcW w:w="10916" w:type="dxa"/>
             <w:gridSpan w:val="2"/>
             <w:tcBorders>
-              <w:right w:val="none" w:sz="0" w:space="0" w:color="auto"/>
+              <w:right w:val="none" w:color="auto" w:sz="0" w:space="0"/>
             </w:tcBorders>
             <w:noWrap/>
             <w:vAlign w:val="center"/>
@@ -4058,7 +4492,7 @@
           <w:p>
             <w:pPr>
               <w:rPr>
-                <w:rFonts w:ascii="BC Sans" w:eastAsia="Times New Roman" w:hAnsi="BC Sans" w:cs="Times New Roman"/>
+                <w:rFonts w:ascii="BC Sans" w:hAnsi="BC Sans" w:eastAsia="Times New Roman" w:cs="Times New Roman"/>
                 <w:color w:val="000000" w:themeColor="text1"/>
                 <w:sz w:val="20"/>
                 <w:szCs w:val="20"/>
@@ -4083,7 +4517,7 @@
           <w:p>
             <w:pPr>
               <w:rPr>
-                <w:rFonts w:ascii="BC Sans" w:eastAsia="Times New Roman" w:hAnsi="BC Sans" w:cs="Times New Roman"/>
+                <w:rFonts w:ascii="BC Sans" w:hAnsi="BC Sans" w:eastAsia="Times New Roman" w:cs="Times New Roman"/>
                 <w:caps w:val="0"/>
                 <w:color w:val="000000" w:themeColor="text1"/>
                 <w:sz w:val="18"/>
@@ -4092,7 +4526,7 @@
             </w:pPr>
             <w:r>
               <w:rPr>
-                <w:rFonts w:ascii="BC Sans" w:eastAsia="Times New Roman" w:hAnsi="BC Sans" w:cs="Times New Roman"/>
+                <w:rFonts w:ascii="BC Sans" w:hAnsi="BC Sans" w:eastAsia="Times New Roman" w:cs="Times New Roman"/>
                 <w:b w:val="0"/>
                 <w:bCs w:val="0"/>
                 <w:caps w:val="0"/>
@@ -4106,7 +4540,7 @@
             <w:proofErr w:type="gramStart"/>
             <w:r>
               <w:rPr>
-                <w:rFonts w:ascii="BC Sans" w:eastAsia="Times New Roman" w:hAnsi="BC Sans" w:cs="Times New Roman"/>
+                <w:rFonts w:ascii="BC Sans" w:hAnsi="BC Sans" w:eastAsia="Times New Roman" w:cs="Times New Roman"/>
                 <w:b w:val="0"/>
                 <w:bCs w:val="0"/>
                 <w:caps w:val="0"/>
@@ -4118,7 +4552,7 @@
             </w:r>
             <w:r>
               <w:rPr>
-                <w:rFonts w:ascii="BC Sans" w:eastAsia="Times New Roman" w:hAnsi="BC Sans" w:cs="Times New Roman"/>
+                <w:rFonts w:ascii="BC Sans" w:hAnsi="BC Sans" w:eastAsia="Times New Roman" w:cs="Times New Roman"/>
                 <w:b w:val="0"/>
                 <w:bCs w:val="0"/>
                 <w:caps w:val="0"/>
@@ -4132,7 +4566,7 @@
             <w:proofErr w:type="gramEnd"/>
             <w:r>
               <w:rPr>
-                <w:rFonts w:ascii="BC Sans" w:eastAsia="Times New Roman" w:hAnsi="BC Sans" w:cs="Times New Roman"/>
+                <w:rFonts w:ascii="BC Sans" w:hAnsi="BC Sans" w:eastAsia="Times New Roman" w:cs="Times New Roman"/>
                 <w:b w:val="0"/>
                 <w:bCs w:val="0"/>
                 <w:caps w:val="0"/>
@@ -4145,7 +4579,7 @@
             <w:proofErr w:type="spellStart"/>
             <w:r>
               <w:rPr>
-                <w:rFonts w:ascii="BC Sans" w:eastAsia="Times New Roman" w:hAnsi="BC Sans" w:cs="Times New Roman"/>
+                <w:rFonts w:ascii="BC Sans" w:hAnsi="BC Sans" w:eastAsia="Times New Roman" w:cs="Times New Roman"/>
                 <w:b w:val="0"/>
                 <w:bCs w:val="0"/>
                 <w:caps w:val="0"/>
@@ -4158,7 +4592,7 @@
             <w:proofErr w:type="spellEnd"/>
             <w:r>
               <w:rPr>
-                <w:rFonts w:ascii="BC Sans" w:eastAsia="Times New Roman" w:hAnsi="BC Sans" w:cs="Times New Roman"/>
+                <w:rFonts w:ascii="BC Sans" w:hAnsi="BC Sans" w:eastAsia="Times New Roman" w:cs="Times New Roman"/>
                 <w:b w:val="0"/>
                 <w:bCs w:val="0"/>
                 <w:caps w:val="0"/>
@@ -4171,7 +4605,7 @@
             <w:proofErr w:type="spellStart"/>
             <w:r>
               <w:rPr>
-                <w:rFonts w:ascii="BC Sans" w:eastAsia="Times New Roman" w:hAnsi="BC Sans" w:cs="Times New Roman"/>
+                <w:rFonts w:ascii="BC Sans" w:hAnsi="BC Sans" w:eastAsia="Times New Roman" w:cs="Times New Roman"/>
                 <w:b w:val="0"/>
                 <w:bCs w:val="0"/>
                 <w:caps w:val="0"/>
@@ -4184,7 +4618,7 @@
             <w:proofErr w:type="spellEnd"/>
             <w:r>
               <w:rPr>
-                <w:rFonts w:ascii="BC Sans" w:eastAsia="Times New Roman" w:hAnsi="BC Sans" w:cs="Times New Roman"/>
+                <w:rFonts w:ascii="BC Sans" w:hAnsi="BC Sans" w:eastAsia="Times New Roman" w:cs="Times New Roman"/>
                 <w:b w:val="0"/>
                 <w:bCs w:val="0"/>
                 <w:caps w:val="0"/>
@@ -4206,7 +4640,7 @@
               <w:spacing w:line="259" w:lineRule="auto"/>
               <w:cnfStyle w:val="000000100000" w:firstRow="0" w:lastRow="0" w:firstColumn="0" w:lastColumn="0" w:oddVBand="0" w:evenVBand="0" w:oddHBand="1" w:evenHBand="0" w:firstRowFirstColumn="0" w:firstRowLastColumn="0" w:lastRowFirstColumn="0" w:lastRowLastColumn="0"/>
               <w:rPr>
-                <w:rFonts w:ascii="BC Sans" w:eastAsia="Times New Roman" w:hAnsi="BC Sans" w:cs="Times New Roman"/>
+                <w:rFonts w:ascii="BC Sans" w:hAnsi="BC Sans" w:eastAsia="Times New Roman" w:cs="Times New Roman"/>
                 <w:b/>
                 <w:bCs/>
                 <w:color w:val="000000" w:themeColor="text1"/>
@@ -4216,7 +4650,7 @@
             </w:pPr>
             <w:r>
               <w:rPr>
-                <w:rFonts w:ascii="BC Sans" w:eastAsia="Times New Roman" w:hAnsi="BC Sans" w:cs="Times New Roman"/>
+                <w:rFonts w:ascii="BC Sans" w:hAnsi="BC Sans" w:eastAsia="Times New Roman" w:cs="Times New Roman"/>
                 <w:color w:val="000000" w:themeColor="text1"/>
                 <w:sz w:val="20"/>
                 <w:szCs w:val="20"/>
@@ -4227,7 +4661,7 @@
             <w:proofErr w:type="gramStart"/>
             <w:r>
               <w:rPr>
-                <w:rFonts w:ascii="BC Sans" w:eastAsia="Times New Roman" w:hAnsi="BC Sans" w:cs="Times New Roman"/>
+                <w:rFonts w:ascii="BC Sans" w:hAnsi="BC Sans" w:eastAsia="Times New Roman" w:cs="Times New Roman"/>
                 <w:color w:val="000000" w:themeColor="text1"/>
                 <w:sz w:val="20"/>
                 <w:szCs w:val="20"/>
@@ -4236,7 +4670,7 @@
             </w:r>
             <w:r>
               <w:rPr>
-                <w:rFonts w:ascii="BC Sans" w:eastAsia="Times New Roman" w:hAnsi="BC Sans" w:cs="Times New Roman"/>
+                <w:rFonts w:ascii="BC Sans" w:hAnsi="BC Sans" w:eastAsia="Times New Roman" w:cs="Times New Roman"/>
                 <w:color w:val="000000" w:themeColor="text1"/>
                 <w:sz w:val="20"/>
                 <w:szCs w:val="20"/>
@@ -4247,7 +4681,7 @@
             <w:proofErr w:type="gramEnd"/>
             <w:r>
               <w:rPr>
-                <w:rFonts w:ascii="BC Sans" w:eastAsia="Times New Roman" w:hAnsi="BC Sans" w:cs="Times New Roman"/>
+                <w:rFonts w:ascii="BC Sans" w:hAnsi="BC Sans" w:eastAsia="Times New Roman" w:cs="Times New Roman"/>
                 <w:color w:val="000000" w:themeColor="text1"/>
                 <w:sz w:val="20"/>
                 <w:szCs w:val="20"/>
@@ -4257,7 +4691,7 @@
             <w:proofErr w:type="spellStart"/>
             <w:r>
               <w:rPr>
-                <w:rFonts w:ascii="BC Sans" w:eastAsia="Times New Roman" w:hAnsi="BC Sans" w:cs="Times New Roman"/>
+                <w:rFonts w:ascii="BC Sans" w:hAnsi="BC Sans" w:eastAsia="Times New Roman" w:cs="Times New Roman"/>
                 <w:color w:val="000000" w:themeColor="text1"/>
                 <w:sz w:val="20"/>
                 <w:szCs w:val="20"/>
@@ -4267,7 +4701,7 @@
             <w:proofErr w:type="spellEnd"/>
             <w:r>
               <w:rPr>
-                <w:rFonts w:ascii="BC Sans" w:eastAsia="Times New Roman" w:hAnsi="BC Sans" w:cs="Times New Roman"/>
+                <w:rFonts w:ascii="BC Sans" w:hAnsi="BC Sans" w:eastAsia="Times New Roman" w:cs="Times New Roman"/>
                 <w:color w:val="000000" w:themeColor="text1"/>
                 <w:sz w:val="20"/>
                 <w:szCs w:val="20"/>
@@ -4276,7 +4710,7 @@
             </w:r>
             <w:r>
               <w:rPr>
-                <w:rFonts w:ascii="BC Sans" w:eastAsia="Times New Roman" w:hAnsi="BC Sans" w:cs="Times New Roman"/>
+                <w:rFonts w:ascii="BC Sans" w:hAnsi="BC Sans" w:eastAsia="Times New Roman" w:cs="Times New Roman"/>
                 <w:color w:val="000000" w:themeColor="text1"/>
                 <w:sz w:val="20"/>
                 <w:szCs w:val="20"/>
@@ -4285,7 +4719,7 @@
             </w:r>
             <w:r>
               <w:rPr>
-                <w:rFonts w:ascii="BC Sans" w:eastAsia="Times New Roman" w:hAnsi="BC Sans" w:cs="Times New Roman"/>
+                <w:rFonts w:ascii="BC Sans" w:hAnsi="BC Sans" w:eastAsia="Times New Roman" w:cs="Times New Roman"/>
                 <w:color w:val="000000" w:themeColor="text1"/>
                 <w:sz w:val="20"/>
                 <w:szCs w:val="20"/>
@@ -4310,7 +4744,7 @@
           <w:p>
             <w:pPr>
               <w:rPr>
-                <w:rFonts w:ascii="BC Sans" w:eastAsia="Times New Roman" w:hAnsi="BC Sans" w:cs="Times New Roman"/>
+                <w:rFonts w:ascii="BC Sans" w:hAnsi="BC Sans" w:eastAsia="Times New Roman" w:cs="Times New Roman"/>
                 <w:b w:val="0"/>
                 <w:bCs w:val="0"/>
                 <w:caps w:val="0"/>
@@ -4321,7 +4755,7 @@
             </w:pPr>
             <w:r>
               <w:rPr>
-                <w:rFonts w:ascii="BC Sans" w:eastAsia="Times New Roman" w:hAnsi="BC Sans" w:cs="Times New Roman"/>
+                <w:rFonts w:ascii="BC Sans" w:hAnsi="BC Sans" w:eastAsia="Times New Roman" w:cs="Times New Roman"/>
                 <w:b w:val="0"/>
                 <w:bCs w:val="0"/>
                 <w:caps w:val="0"/>
@@ -4335,7 +4769,7 @@
             <w:proofErr w:type="gramStart"/>
             <w:r>
               <w:rPr>
-                <w:rFonts w:ascii="BC Sans" w:eastAsia="Times New Roman" w:hAnsi="BC Sans" w:cs="Times New Roman"/>
+                <w:rFonts w:ascii="BC Sans" w:hAnsi="BC Sans" w:eastAsia="Times New Roman" w:cs="Times New Roman"/>
                 <w:b w:val="0"/>
                 <w:bCs w:val="0"/>
                 <w:caps w:val="0"/>
@@ -4347,7 +4781,7 @@
             </w:r>
             <w:r>
               <w:rPr>
-                <w:rFonts w:ascii="BC Sans" w:eastAsia="Times New Roman" w:hAnsi="BC Sans" w:cs="Times New Roman"/>
+                <w:rFonts w:ascii="BC Sans" w:hAnsi="BC Sans" w:eastAsia="Times New Roman" w:cs="Times New Roman"/>
                 <w:b w:val="0"/>
                 <w:bCs w:val="0"/>
                 <w:caps w:val="0"/>
@@ -4361,7 +4795,7 @@
             <w:proofErr w:type="gramEnd"/>
             <w:r>
               <w:rPr>
-                <w:rFonts w:ascii="BC Sans" w:eastAsia="Times New Roman" w:hAnsi="BC Sans" w:cs="Times New Roman"/>
+                <w:rFonts w:ascii="BC Sans" w:hAnsi="BC Sans" w:eastAsia="Times New Roman" w:cs="Times New Roman"/>
                 <w:b w:val="0"/>
                 <w:bCs w:val="0"/>
                 <w:caps w:val="0"/>
@@ -4373,7 +4807,7 @@
             </w:r>
             <w:r>
               <w:rPr>
-                <w:rFonts w:ascii="BC Sans" w:eastAsia="Times New Roman" w:hAnsi="BC Sans" w:cs="Times New Roman"/>
+                <w:rFonts w:ascii="BC Sans" w:hAnsi="BC Sans" w:eastAsia="Times New Roman" w:cs="Times New Roman"/>
                 <w:b w:val="0"/>
                 <w:bCs w:val="0"/>
                 <w:caps w:val="0"/>
@@ -4385,7 +4819,7 @@
             </w:r>
             <w:r>
               <w:rPr>
-                <w:rFonts w:ascii="BC Sans" w:eastAsia="Times New Roman" w:hAnsi="BC Sans" w:cs="Times New Roman"/>
+                <w:rFonts w:ascii="BC Sans" w:hAnsi="BC Sans" w:eastAsia="Times New Roman" w:cs="Times New Roman"/>
                 <w:b w:val="0"/>
                 <w:bCs w:val="0"/>
                 <w:caps w:val="0"/>
@@ -4398,7 +4832,7 @@
             <w:proofErr w:type="spellStart"/>
             <w:r>
               <w:rPr>
-                <w:rFonts w:ascii="BC Sans" w:eastAsia="Times New Roman" w:hAnsi="BC Sans" w:cs="Times New Roman"/>
+                <w:rFonts w:ascii="BC Sans" w:hAnsi="BC Sans" w:eastAsia="Times New Roman" w:cs="Times New Roman"/>
                 <w:b w:val="0"/>
                 <w:bCs w:val="0"/>
                 <w:caps w:val="0"/>
@@ -4411,7 +4845,7 @@
             <w:proofErr w:type="spellEnd"/>
             <w:r>
               <w:rPr>
-                <w:rFonts w:ascii="BC Sans" w:eastAsia="Times New Roman" w:hAnsi="BC Sans" w:cs="Times New Roman"/>
+                <w:rFonts w:ascii="BC Sans" w:hAnsi="BC Sans" w:eastAsia="Times New Roman" w:cs="Times New Roman"/>
                 <w:b w:val="0"/>
                 <w:bCs w:val="0"/>
                 <w:caps w:val="0"/>
@@ -4432,7 +4866,7 @@
             <w:pPr>
               <w:cnfStyle w:val="000000000000" w:firstRow="0" w:lastRow="0" w:firstColumn="0" w:lastColumn="0" w:oddVBand="0" w:evenVBand="0" w:oddHBand="0" w:evenHBand="0" w:firstRowFirstColumn="0" w:firstRowLastColumn="0" w:lastRowFirstColumn="0" w:lastRowLastColumn="0"/>
               <w:rPr>
-                <w:rFonts w:ascii="BC Sans" w:eastAsia="Times New Roman" w:hAnsi="BC Sans" w:cs="Times New Roman"/>
+                <w:rFonts w:ascii="BC Sans" w:hAnsi="BC Sans" w:eastAsia="Times New Roman" w:cs="Times New Roman"/>
                 <w:color w:val="000000" w:themeColor="text1"/>
                 <w:sz w:val="20"/>
                 <w:szCs w:val="20"/>
@@ -4440,7 +4874,7 @@
             </w:pPr>
             <w:r>
               <w:rPr>
-                <w:rFonts w:ascii="BC Sans" w:eastAsia="Times New Roman" w:hAnsi="BC Sans" w:cs="Times New Roman"/>
+                <w:rFonts w:ascii="BC Sans" w:hAnsi="BC Sans" w:eastAsia="Times New Roman" w:cs="Times New Roman"/>
                 <w:color w:val="000000" w:themeColor="text1"/>
                 <w:sz w:val="20"/>
                 <w:szCs w:val="20"/>
@@ -4451,7 +4885,7 @@
             <w:proofErr w:type="gramStart"/>
             <w:r>
               <w:rPr>
-                <w:rFonts w:ascii="BC Sans" w:eastAsia="Times New Roman" w:hAnsi="BC Sans" w:cs="Times New Roman"/>
+                <w:rFonts w:ascii="BC Sans" w:hAnsi="BC Sans" w:eastAsia="Times New Roman" w:cs="Times New Roman"/>
                 <w:color w:val="000000" w:themeColor="text1"/>
                 <w:sz w:val="20"/>
                 <w:szCs w:val="20"/>
@@ -4460,7 +4894,7 @@
             </w:r>
             <w:r>
               <w:rPr>
-                <w:rFonts w:ascii="BC Sans" w:eastAsia="Times New Roman" w:hAnsi="BC Sans" w:cs="Times New Roman"/>
+                <w:rFonts w:ascii="BC Sans" w:hAnsi="BC Sans" w:eastAsia="Times New Roman" w:cs="Times New Roman"/>
                 <w:color w:val="000000" w:themeColor="text1"/>
                 <w:sz w:val="20"/>
                 <w:szCs w:val="20"/>
@@ -4471,7 +4905,7 @@
             <w:proofErr w:type="gramEnd"/>
             <w:r>
               <w:rPr>
-                <w:rFonts w:ascii="BC Sans" w:eastAsia="Times New Roman" w:hAnsi="BC Sans" w:cs="Times New Roman"/>
+                <w:rFonts w:ascii="BC Sans" w:hAnsi="BC Sans" w:eastAsia="Times New Roman" w:cs="Times New Roman"/>
                 <w:color w:val="000000" w:themeColor="text1"/>
                 <w:sz w:val="20"/>
                 <w:szCs w:val="20"/>
@@ -4480,7 +4914,7 @@
             </w:r>
             <w:r>
               <w:rPr>
-                <w:rFonts w:ascii="BC Sans" w:eastAsia="Times New Roman" w:hAnsi="BC Sans" w:cs="Times New Roman"/>
+                <w:rFonts w:ascii="BC Sans" w:hAnsi="BC Sans" w:eastAsia="Times New Roman" w:cs="Times New Roman"/>
                 <w:color w:val="000000" w:themeColor="text1"/>
                 <w:sz w:val="20"/>
                 <w:szCs w:val="20"/>
@@ -4489,7 +4923,7 @@
             </w:r>
             <w:r>
               <w:rPr>
-                <w:rFonts w:ascii="BC Sans" w:eastAsia="Times New Roman" w:hAnsi="BC Sans" w:cs="Times New Roman"/>
+                <w:rFonts w:ascii="BC Sans" w:hAnsi="BC Sans" w:eastAsia="Times New Roman" w:cs="Times New Roman"/>
                 <w:color w:val="000000" w:themeColor="text1"/>
                 <w:sz w:val="20"/>
                 <w:szCs w:val="20"/>
@@ -4498,7 +4932,7 @@
             </w:r>
             <w:r>
               <w:rPr>
-                <w:rFonts w:ascii="BC Sans" w:eastAsia="Times New Roman" w:hAnsi="BC Sans" w:cs="Times New Roman"/>
+                <w:rFonts w:ascii="BC Sans" w:hAnsi="BC Sans" w:eastAsia="Times New Roman" w:cs="Times New Roman"/>
                 <w:color w:val="000000" w:themeColor="text1"/>
                 <w:sz w:val="20"/>
                 <w:szCs w:val="20"/>
@@ -4507,7 +4941,7 @@
             </w:r>
             <w:r>
               <w:rPr>
-                <w:rFonts w:ascii="BC Sans" w:eastAsia="Times New Roman" w:hAnsi="BC Sans" w:cs="Times New Roman"/>
+                <w:rFonts w:ascii="BC Sans" w:hAnsi="BC Sans" w:eastAsia="Times New Roman" w:cs="Times New Roman"/>
                 <w:color w:val="000000" w:themeColor="text1"/>
                 <w:sz w:val="20"/>
                 <w:szCs w:val="20"/>
@@ -4523,7 +4957,7 @@
         <w:spacing w:after="0" w:line="240" w:lineRule="auto"/>
         <w:textAlignment w:val="baseline"/>
         <w:rPr>
-          <w:rFonts w:ascii="BC Sans" w:eastAsia="Times New Roman" w:hAnsi="BC Sans" w:cs="Segoe UI"/>
+          <w:rFonts w:ascii="BC Sans" w:hAnsi="BC Sans" w:eastAsia="Times New Roman" w:cs="Segoe UI"/>
           <w:color w:val="000000"/>
           <w:kern w:val="0"/>
           <w:sz w:val="20"/>
@@ -4534,7 +4968,7 @@
       </w:pPr>
       <w:r>
         <w:rPr>
-          <w:rFonts w:ascii="BC Sans" w:eastAsia="Times New Roman" w:hAnsi="BC Sans" w:cs="Segoe UI"/>
+          <w:rFonts w:ascii="BC Sans" w:hAnsi="BC Sans" w:eastAsia="Times New Roman" w:cs="Segoe UI"/>
           <w:color w:val="000000"/>
           <w:kern w:val="0"/>
           <w:sz w:val="20"/>
@@ -4548,7 +4982,7 @@
       <w:proofErr w:type="gramStart"/>
       <w:r>
         <w:rPr>
-          <w:rFonts w:ascii="BC Sans" w:eastAsia="Times New Roman" w:hAnsi="BC Sans" w:cs="Segoe UI"/>
+          <w:rFonts w:ascii="BC Sans" w:hAnsi="BC Sans" w:eastAsia="Times New Roman" w:cs="Segoe UI"/>
           <w:color w:val="000000"/>
           <w:kern w:val="0"/>
           <w:sz w:val="20"/>
@@ -4560,7 +4994,7 @@
       </w:r>
       <w:r>
         <w:rPr>
-          <w:rFonts w:ascii="BC Sans" w:eastAsia="Times New Roman" w:hAnsi="BC Sans" w:cs="Segoe UI"/>
+          <w:rFonts w:ascii="BC Sans" w:hAnsi="BC Sans" w:eastAsia="Times New Roman" w:cs="Segoe UI"/>
           <w:color w:val="000000"/>
           <w:kern w:val="0"/>
           <w:sz w:val="20"/>
@@ -4572,7 +5006,7 @@
       </w:r>
       <w:r>
         <w:rPr>
-          <w:rFonts w:ascii="BC Sans" w:eastAsia="Times New Roman" w:hAnsi="BC Sans" w:cs="Segoe UI"/>
+          <w:rFonts w:ascii="BC Sans" w:hAnsi="BC Sans" w:eastAsia="Times New Roman" w:cs="Segoe UI"/>
           <w:color w:val="000000"/>
           <w:kern w:val="0"/>
           <w:sz w:val="20"/>
@@ -4585,7 +5019,7 @@
       <w:proofErr w:type="gramEnd"/>
       <w:r>
         <w:rPr>
-          <w:rFonts w:ascii="BC Sans" w:eastAsia="Times New Roman" w:hAnsi="BC Sans" w:cs="Segoe UI"/>
+          <w:rFonts w:ascii="BC Sans" w:hAnsi="BC Sans" w:eastAsia="Times New Roman" w:cs="Segoe UI"/>
           <w:color w:val="000000"/>
           <w:kern w:val="0"/>
           <w:sz w:val="20"/>
@@ -4598,7 +5032,7 @@
       <w:proofErr w:type="spellEnd"/>
       <w:r>
         <w:rPr>
-          <w:rFonts w:ascii="BC Sans" w:eastAsia="Times New Roman" w:hAnsi="BC Sans" w:cs="Segoe UI"/>
+          <w:rFonts w:ascii="BC Sans" w:hAnsi="BC Sans" w:eastAsia="Times New Roman" w:cs="Segoe UI"/>
           <w:color w:val="000000"/>
           <w:kern w:val="0"/>
           <w:sz w:val="20"/>
@@ -4614,7 +5048,7 @@
         <w:spacing w:after="0" w:line="240" w:lineRule="auto"/>
         <w:textAlignment w:val="baseline"/>
         <w:rPr>
-          <w:rFonts w:ascii="BC Sans" w:eastAsia="Times New Roman" w:hAnsi="BC Sans" w:cs="Segoe UI"/>
+          <w:rFonts w:ascii="BC Sans" w:hAnsi="BC Sans" w:eastAsia="Times New Roman" w:cs="Segoe UI"/>
           <w:color w:val="000000"/>
           <w:kern w:val="0"/>
           <w:sz w:val="20"/>
@@ -4628,10 +5062,10 @@
       <w:tblPr>
         <w:tblW w:w="10800" w:type="dxa"/>
         <w:tblBorders>
-          <w:top w:val="outset" w:sz="6" w:space="0" w:color="auto"/>
-          <w:left w:val="outset" w:sz="6" w:space="0" w:color="auto"/>
-          <w:bottom w:val="outset" w:sz="6" w:space="0" w:color="auto"/>
-          <w:right w:val="outset" w:sz="6" w:space="0" w:color="auto"/>
+          <w:top w:val="outset" w:color="auto" w:sz="6" w:space="0"/>
+          <w:left w:val="outset" w:color="auto" w:sz="6" w:space="0"/>
+          <w:bottom w:val="outset" w:color="auto" w:sz="6" w:space="0"/>
+          <w:right w:val="outset" w:color="auto" w:sz="6" w:space="0"/>
         </w:tblBorders>
         <w:tblLook w:val="04A0" w:firstRow="1" w:lastRow="0" w:firstColumn="1" w:lastColumn="0" w:noHBand="0" w:noVBand="1"/>
       </w:tblPr>
@@ -4650,7 +5084,7 @@
             <w:tcBorders>
               <w:top w:val="nil"/>
               <w:left w:val="nil"/>
-              <w:bottom w:val="single" w:sz="6" w:space="0" w:color="7F7F7F"/>
+              <w:bottom w:val="single" w:color="7F7F7F" w:sz="6" w:space="0"/>
               <w:right w:val="nil"/>
             </w:tcBorders>
             <w:shd w:val="clear" w:color="auto" w:fill="auto"/>
@@ -4703,7 +5137,7 @@
               <w:top w:val="nil"/>
               <w:left w:val="nil"/>
               <w:bottom w:val="nil"/>
-              <w:right w:val="single" w:sz="6" w:space="0" w:color="7F7F7F"/>
+              <w:right w:val="single" w:color="7F7F7F" w:sz="6" w:space="0"/>
             </w:tcBorders>
             <w:shd w:val="clear" w:color="auto" w:fill="F2F2F2"/>
             <w:hideMark/>
@@ -4813,7 +5247,7 @@
               <w:top w:val="nil"/>
               <w:left w:val="nil"/>
               <w:bottom w:val="nil"/>
-              <w:right w:val="single" w:sz="6" w:space="0" w:color="7F7F7F"/>
+              <w:right w:val="single" w:color="7F7F7F" w:sz="6" w:space="0"/>
             </w:tcBorders>
             <w:shd w:val="clear" w:color="auto" w:fill="auto"/>
             <w:hideMark/>
@@ -4923,7 +5357,7 @@
               <w:top w:val="nil"/>
               <w:left w:val="nil"/>
               <w:bottom w:val="nil"/>
-              <w:right w:val="single" w:sz="6" w:space="0" w:color="7F7F7F"/>
+              <w:right w:val="single" w:color="7F7F7F" w:sz="6" w:space="0"/>
             </w:tcBorders>
             <w:shd w:val="clear" w:color="auto" w:fill="F2F2F2"/>
             <w:hideMark/>
@@ -5045,7 +5479,7 @@
     <w:sectPr>
       <w:headerReference w:type="default" r:id="rId13"/>
       <w:footerReference w:type="default" r:id="rId14"/>
-      <w:pgSz w:w="12240" w:h="15840"/>
+      <w:pgSz w:w="12240" w:h="15840" w:orient="portrait"/>
       <w:pgMar w:top="720" w:right="720" w:bottom="720" w:left="720" w:header="708" w:footer="708" w:gutter="0"/>
       <w:cols w:space="708"/>
       <w:docGrid w:linePitch="360"/>
@@ -5056,7 +5490,7 @@
 
 <file path=word/comments.xml><?xml version="1.0" encoding="utf-8"?>
 <w:comments xmlns:wpc="http://schemas.microsoft.com/office/word/2010/wordprocessingCanvas" xmlns:cx="http://schemas.microsoft.com/office/drawing/2014/chartex" xmlns:cx1="http://schemas.microsoft.com/office/drawing/2015/9/8/chartex" xmlns:cx2="http://schemas.microsoft.com/office/drawing/2015/10/21/chartex" xmlns:cx3="http://schemas.microsoft.com/office/drawing/2016/5/9/chartex" xmlns:cx4="http://schemas.microsoft.com/office/drawing/2016/5/10/chartex" xmlns:cx5="http://schemas.microsoft.com/office/drawing/2016/5/11/chartex" xmlns:cx6="http://schemas.microsoft.com/office/drawing/2016/5/12/chartex" xmlns:cx7="http://schemas.microsoft.com/office/drawing/2016/5/13/chartex" xmlns:cx8="http://schemas.microsoft.com/office/drawing/2016/5/14/chartex" xmlns:mc="http://schemas.openxmlformats.org/markup-compatibility/2006" xmlns:aink="http://schemas.microsoft.com/office/drawing/2016/ink" xmlns:am3d="http://schemas.microsoft.com/office/drawing/2017/model3d" xmlns:o="urn:schemas-microsoft-com:office:office" xmlns:oel="http://schemas.microsoft.com/office/2019/extlst" xmlns:r="http://schemas.openxmlformats.org/officeDocument/2006/relationships" xmlns:m="http://schemas.openxmlformats.org/officeDocument/2006/math" xmlns:v="urn:schemas-microsoft-com:vml" xmlns:wp14="http://schemas.microsoft.com/office/word/2010/wordprocessingDrawing" xmlns:wp="http://schemas.openxmlformats.org/drawingml/2006/wordprocessingDrawing" xmlns:w10="urn:schemas-microsoft-com:office:word" xmlns:w="http://schemas.openxmlformats.org/wordprocessingml/2006/main" xmlns:w14="http://schemas.microsoft.com/office/word/2010/wordml" xmlns:w15="http://schemas.microsoft.com/office/word/2012/wordml" xmlns:w16cex="http://schemas.microsoft.com/office/word/2018/wordml/cex" xmlns:w16cid="http://schemas.microsoft.com/office/word/2016/wordml/cid" xmlns:w16="http://schemas.microsoft.com/office/word/2018/wordml" xmlns:w16du="http://schemas.microsoft.com/office/word/2023/wordml/word16du" xmlns:w16sdtdh="http://schemas.microsoft.com/office/word/2020/wordml/sdtdatahash" xmlns:w16sdtfl="http://schemas.microsoft.com/office/word/2024/wordml/sdtformatlock" xmlns:w16se="http://schemas.microsoft.com/office/word/2015/wordml/symex" xmlns:wpg="http://schemas.microsoft.com/office/word/2010/wordprocessingGroup" xmlns:wpi="http://schemas.microsoft.com/office/word/2010/wordprocessingInk" xmlns:wne="http://schemas.microsoft.com/office/word/2006/wordml" xmlns:wps="http://schemas.microsoft.com/office/word/2010/wordprocessingShape" mc:Ignorable="w14 w15 w16se w16cid w16 w16cex w16sdtdh w16sdtfl w16du wp14">
-  <w:comment w:id="0" w:author="Alec Wilcox" w:date="2024-11-01T08:52:00Z" w:initials="AW">
+  <w:comment w:initials="AW" w:author="Alec Wilcox" w:date="2024-11-01T08:52:00Z" w:id="0">
     <w:p>
       <w:pPr>
         <w:pStyle w:val="CommentText"/>
@@ -5208,7 +5642,7 @@
 </file>
 
 <file path=word/header1.xml><?xml version="1.0" encoding="utf-8"?>
-<w:hdr xmlns:wpc="http://schemas.microsoft.com/office/word/2010/wordprocessingCanvas" xmlns:cx="http://schemas.microsoft.com/office/drawing/2014/chartex" xmlns:cx1="http://schemas.microsoft.com/office/drawing/2015/9/8/chartex" xmlns:cx2="http://schemas.microsoft.com/office/drawing/2015/10/21/chartex" xmlns:cx3="http://schemas.microsoft.com/office/drawing/2016/5/9/chartex" xmlns:cx4="http://schemas.microsoft.com/office/drawing/2016/5/10/chartex" xmlns:cx5="http://schemas.microsoft.com/office/drawing/2016/5/11/chartex" xmlns:cx6="http://schemas.microsoft.com/office/drawing/2016/5/12/chartex" xmlns:cx7="http://schemas.microsoft.com/office/drawing/2016/5/13/chartex" xmlns:cx8="http://schemas.microsoft.com/office/drawing/2016/5/14/chartex" xmlns:mc="http://schemas.openxmlformats.org/markup-compatibility/2006" xmlns:aink="http://schemas.microsoft.com/office/drawing/2016/ink" xmlns:am3d="http://schemas.microsoft.com/office/drawing/2017/model3d" xmlns:o="urn:schemas-microsoft-com:office:office" xmlns:oel="http://schemas.microsoft.com/office/2019/extlst" xmlns:r="http://schemas.openxmlformats.org/officeDocument/2006/relationships" xmlns:m="http://schemas.openxmlformats.org/officeDocument/2006/math" xmlns:v="urn:schemas-microsoft-com:vml" xmlns:wp14="http://schemas.microsoft.com/office/word/2010/wordprocessingDrawing" xmlns:wp="http://schemas.openxmlformats.org/drawingml/2006/wordprocessingDrawing" xmlns:w10="urn:schemas-microsoft-com:office:word" xmlns:w="http://schemas.openxmlformats.org/wordprocessingml/2006/main" xmlns:w14="http://schemas.microsoft.com/office/word/2010/wordml" xmlns:w15="http://schemas.microsoft.com/office/word/2012/wordml" xmlns:w16cex="http://schemas.microsoft.com/office/word/2018/wordml/cex" xmlns:w16cid="http://schemas.microsoft.com/office/word/2016/wordml/cid" xmlns:w16="http://schemas.microsoft.com/office/word/2018/wordml" xmlns:w16du="http://schemas.microsoft.com/office/word/2023/wordml/word16du" xmlns:w16sdtdh="http://schemas.microsoft.com/office/word/2020/wordml/sdtdatahash" xmlns:w16sdtfl="http://schemas.microsoft.com/office/word/2024/wordml/sdtformatlock" xmlns:w16se="http://schemas.microsoft.com/office/word/2015/wordml/symex" xmlns:wpg="http://schemas.microsoft.com/office/word/2010/wordprocessingGroup" xmlns:wpi="http://schemas.microsoft.com/office/word/2010/wordprocessingInk" xmlns:wne="http://schemas.microsoft.com/office/word/2006/wordml" xmlns:wps="http://schemas.microsoft.com/office/word/2010/wordprocessingShape" mc:Ignorable="w14 w15 w16se w16cid w16 w16cex w16sdtdh w16sdtfl w16du wp14">
+<w:hdr xmlns:wpc="http://schemas.microsoft.com/office/word/2010/wordprocessingCanvas" xmlns:cx="http://schemas.microsoft.com/office/drawing/2014/chartex" xmlns:cx1="http://schemas.microsoft.com/office/drawing/2015/9/8/chartex" xmlns:cx2="http://schemas.microsoft.com/office/drawing/2015/10/21/chartex" xmlns:cx3="http://schemas.microsoft.com/office/drawing/2016/5/9/chartex" xmlns:cx4="http://schemas.microsoft.com/office/drawing/2016/5/10/chartex" xmlns:cx5="http://schemas.microsoft.com/office/drawing/2016/5/11/chartex" xmlns:cx6="http://schemas.microsoft.com/office/drawing/2016/5/12/chartex" xmlns:cx7="http://schemas.microsoft.com/office/drawing/2016/5/13/chartex" xmlns:cx8="http://schemas.microsoft.com/office/drawing/2016/5/14/chartex" xmlns:mc="http://schemas.openxmlformats.org/markup-compatibility/2006" xmlns:aink="http://schemas.microsoft.com/office/drawing/2016/ink" xmlns:am3d="http://schemas.microsoft.com/office/drawing/2017/model3d" xmlns:o="urn:schemas-microsoft-com:office:office" xmlns:oel="http://schemas.microsoft.com/office/2019/extlst" xmlns:r="http://schemas.openxmlformats.org/officeDocument/2006/relationships" xmlns:m="http://schemas.openxmlformats.org/officeDocument/2006/math" xmlns:v="urn:schemas-microsoft-com:vml" xmlns:wp14="http://schemas.microsoft.com/office/word/2010/wordprocessingDrawing" xmlns:wp="http://schemas.openxmlformats.org/drawingml/2006/wordprocessingDrawing" xmlns:w10="urn:schemas-microsoft-com:office:word" xmlns:w="http://schemas.openxmlformats.org/wordprocessingml/2006/main" xmlns:w14="http://schemas.microsoft.com/office/word/2010/wordml" xmlns:w15="http://schemas.microsoft.com/office/word/2012/wordml" xmlns:w16cex="http://schemas.microsoft.com/office/word/2018/wordml/cex" xmlns:w16cid="http://schemas.microsoft.com/office/word/2016/wordml/cid" xmlns:w16="http://schemas.microsoft.com/office/word/2018/wordml" xmlns:w16du="http://schemas.microsoft.com/office/word/2023/wordml/word16du" xmlns:w16sdtdh="http://schemas.microsoft.com/office/word/2020/wordml/sdtdatahash" xmlns:w16sdtfl="http://schemas.microsoft.com/office/word/2024/wordml/sdtformatlock" xmlns:w16se="http://schemas.microsoft.com/office/word/2015/wordml/symex" xmlns:wpg="http://schemas.microsoft.com/office/word/2010/wordprocessingGroup" xmlns:wpi="http://schemas.microsoft.com/office/word/2010/wordprocessingInk" xmlns:wne="http://schemas.microsoft.com/office/word/2006/wordml" xmlns:wps="http://schemas.microsoft.com/office/word/2010/wordprocessingShape" xmlns:a="http://schemas.openxmlformats.org/drawingml/2006/main" xmlns:pic="http://schemas.openxmlformats.org/drawingml/2006/picture" xmlns:a14="http://schemas.microsoft.com/office/drawing/2010/main" mc:Ignorable="w14 w15 w16se w16cid w16 w16cex w16sdtdh w16sdtfl w16du wp14">
   <w:tbl>
     <w:tblPr>
       <w:tblW w:w="10802" w:type="dxa"/>
@@ -5303,14 +5737,14 @@
             <w:ind w:right="-115"/>
             <w:jc w:val="right"/>
             <w:rPr>
-              <w:rFonts w:ascii="BC Sans" w:eastAsia="BC Sans" w:hAnsi="BC Sans" w:cs="BC Sans"/>
+              <w:rFonts w:ascii="BC Sans" w:hAnsi="BC Sans" w:eastAsia="BC Sans" w:cs="BC Sans"/>
               <w:sz w:val="18"/>
               <w:szCs w:val="18"/>
             </w:rPr>
           </w:pPr>
           <w:r>
             <w:rPr>
-              <w:rFonts w:ascii="BC Sans" w:eastAsia="BC Sans" w:hAnsi="BC Sans" w:cs="BC Sans"/>
+              <w:rFonts w:ascii="BC Sans" w:hAnsi="BC Sans" w:eastAsia="BC Sans" w:cs="BC Sans"/>
               <w:sz w:val="18"/>
               <w:szCs w:val="18"/>
             </w:rPr>
@@ -5318,7 +5752,7 @@
           </w:r>
           <w:r>
             <w:rPr>
-              <w:rFonts w:ascii="BC Sans" w:eastAsia="BC Sans" w:hAnsi="BC Sans" w:cs="BC Sans"/>
+              <w:rFonts w:ascii="BC Sans" w:hAnsi="BC Sans" w:eastAsia="BC Sans" w:cs="BC Sans"/>
               <w:sz w:val="18"/>
               <w:szCs w:val="18"/>
             </w:rPr>
@@ -5326,7 +5760,7 @@
           </w:r>
           <w:r>
             <w:rPr>
-              <w:rFonts w:ascii="BC Sans" w:eastAsia="BC Sans" w:hAnsi="BC Sans" w:cs="BC Sans"/>
+              <w:rFonts w:ascii="BC Sans" w:hAnsi="BC Sans" w:eastAsia="BC Sans" w:cs="BC Sans"/>
               <w:sz w:val="18"/>
               <w:szCs w:val="18"/>
             </w:rPr>
@@ -5334,7 +5768,7 @@
           </w:r>
           <w:r>
             <w:rPr>
-              <w:rFonts w:ascii="BC Sans" w:eastAsia="BC Sans" w:hAnsi="BC Sans" w:cs="BC Sans"/>
+              <w:rFonts w:ascii="BC Sans" w:hAnsi="BC Sans" w:eastAsia="BC Sans" w:cs="BC Sans"/>
               <w:sz w:val="18"/>
               <w:szCs w:val="18"/>
             </w:rPr>
@@ -5342,7 +5776,7 @@
           </w:r>
           <w:r>
             <w:rPr>
-              <w:rFonts w:ascii="BC Sans" w:eastAsia="BC Sans" w:hAnsi="BC Sans" w:cs="BC Sans"/>
+              <w:rFonts w:ascii="BC Sans" w:hAnsi="BC Sans" w:eastAsia="BC Sans" w:cs="BC Sans"/>
               <w:sz w:val="18"/>
               <w:szCs w:val="18"/>
             </w:rPr>
@@ -5369,11 +5803,11 @@
 </file>
 
 <file path=word/styles.xml><?xml version="1.0" encoding="utf-8"?>
-<w:styles xmlns:mc="http://schemas.openxmlformats.org/markup-compatibility/2006" xmlns:r="http://schemas.openxmlformats.org/officeDocument/2006/relationships" xmlns:w="http://schemas.openxmlformats.org/wordprocessingml/2006/main" xmlns:w14="http://schemas.microsoft.com/office/word/2010/wordml" xmlns:w15="http://schemas.microsoft.com/office/word/2012/wordml" xmlns:w16cex="http://schemas.microsoft.com/office/word/2018/wordml/cex" xmlns:w16cid="http://schemas.microsoft.com/office/word/2016/wordml/cid" xmlns:w16="http://schemas.microsoft.com/office/word/2018/wordml" xmlns:w16du="http://schemas.microsoft.com/office/word/2023/wordml/word16du" xmlns:w16sdtdh="http://schemas.microsoft.com/office/word/2020/wordml/sdtdatahash" xmlns:w16sdtfl="http://schemas.microsoft.com/office/word/2024/wordml/sdtformatlock" xmlns:w16se="http://schemas.microsoft.com/office/word/2015/wordml/symex" mc:Ignorable="w14 w15 w16se w16cid w16 w16cex w16sdtdh w16sdtfl w16du">
+<w:styles xmlns:wp14="http://schemas.microsoft.com/office/word/2010/wordprocessingDrawing" xmlns:mc="http://schemas.openxmlformats.org/markup-compatibility/2006" xmlns:r="http://schemas.openxmlformats.org/officeDocument/2006/relationships" xmlns:w="http://schemas.openxmlformats.org/wordprocessingml/2006/main" xmlns:w14="http://schemas.microsoft.com/office/word/2010/wordml" xmlns:w15="http://schemas.microsoft.com/office/word/2012/wordml" xmlns:w16cex="http://schemas.microsoft.com/office/word/2018/wordml/cex" xmlns:w16cid="http://schemas.microsoft.com/office/word/2016/wordml/cid" xmlns:w16="http://schemas.microsoft.com/office/word/2018/wordml" xmlns:w16du="http://schemas.microsoft.com/office/word/2023/wordml/word16du" xmlns:w16sdtdh="http://schemas.microsoft.com/office/word/2020/wordml/sdtdatahash" xmlns:w16sdtfl="http://schemas.microsoft.com/office/word/2024/wordml/sdtformatlock" xmlns:w16se="http://schemas.microsoft.com/office/word/2015/wordml/symex" mc:Ignorable="w14 w15 w16se w16cid w16 w16cex w16sdtdh w16sdtfl w16du wp14">
   <w:docDefaults>
     <w:rPrDefault>
       <w:rPr>
-        <w:rFonts w:asciiTheme="minorHAnsi" w:eastAsiaTheme="minorHAnsi" w:hAnsiTheme="minorHAnsi" w:cstheme="minorBidi"/>
+        <w:rFonts w:asciiTheme="minorHAnsi" w:hAnsiTheme="minorHAnsi" w:eastAsiaTheme="minorHAnsi" w:cstheme="minorBidi"/>
         <w:kern w:val="2"/>
         <w:sz w:val="22"/>
         <w:szCs w:val="22"/>
@@ -5390,14 +5824,14 @@
   <w:latentStyles w:defLockedState="0" w:defUIPriority="99" w:defSemiHidden="0" w:defUnhideWhenUsed="0" w:defQFormat="0" w:count="376">
     <w:lsdException w:name="Normal" w:uiPriority="0" w:qFormat="1"/>
     <w:lsdException w:name="heading 1" w:uiPriority="9" w:qFormat="1"/>
-    <w:lsdException w:name="heading 2" w:semiHidden="1" w:uiPriority="9" w:unhideWhenUsed="1" w:qFormat="1"/>
-    <w:lsdException w:name="heading 3" w:semiHidden="1" w:uiPriority="9" w:unhideWhenUsed="1" w:qFormat="1"/>
-    <w:lsdException w:name="heading 4" w:semiHidden="1" w:uiPriority="9" w:unhideWhenUsed="1" w:qFormat="1"/>
-    <w:lsdException w:name="heading 5" w:semiHidden="1" w:uiPriority="9" w:unhideWhenUsed="1" w:qFormat="1"/>
-    <w:lsdException w:name="heading 6" w:semiHidden="1" w:uiPriority="9" w:unhideWhenUsed="1" w:qFormat="1"/>
-    <w:lsdException w:name="heading 7" w:semiHidden="1" w:uiPriority="9" w:unhideWhenUsed="1" w:qFormat="1"/>
-    <w:lsdException w:name="heading 8" w:semiHidden="1" w:uiPriority="9" w:unhideWhenUsed="1" w:qFormat="1"/>
-    <w:lsdException w:name="heading 9" w:semiHidden="1" w:uiPriority="9" w:unhideWhenUsed="1" w:qFormat="1"/>
+    <w:lsdException w:name="heading 2" w:uiPriority="9" w:semiHidden="1" w:unhideWhenUsed="1" w:qFormat="1"/>
+    <w:lsdException w:name="heading 3" w:uiPriority="9" w:semiHidden="1" w:unhideWhenUsed="1" w:qFormat="1"/>
+    <w:lsdException w:name="heading 4" w:uiPriority="9" w:semiHidden="1" w:unhideWhenUsed="1" w:qFormat="1"/>
+    <w:lsdException w:name="heading 5" w:uiPriority="9" w:semiHidden="1" w:unhideWhenUsed="1" w:qFormat="1"/>
+    <w:lsdException w:name="heading 6" w:uiPriority="9" w:semiHidden="1" w:unhideWhenUsed="1" w:qFormat="1"/>
+    <w:lsdException w:name="heading 7" w:uiPriority="9" w:semiHidden="1" w:unhideWhenUsed="1" w:qFormat="1"/>
+    <w:lsdException w:name="heading 8" w:uiPriority="9" w:semiHidden="1" w:unhideWhenUsed="1" w:qFormat="1"/>
+    <w:lsdException w:name="heading 9" w:uiPriority="9" w:semiHidden="1" w:unhideWhenUsed="1" w:qFormat="1"/>
     <w:lsdException w:name="index 1" w:semiHidden="1" w:unhideWhenUsed="1"/>
     <w:lsdException w:name="index 2" w:semiHidden="1" w:unhideWhenUsed="1"/>
     <w:lsdException w:name="index 3" w:semiHidden="1" w:unhideWhenUsed="1"/>
@@ -5407,22 +5841,22 @@
     <w:lsdException w:name="index 7" w:semiHidden="1" w:unhideWhenUsed="1"/>
     <w:lsdException w:name="index 8" w:semiHidden="1" w:unhideWhenUsed="1"/>
     <w:lsdException w:name="index 9" w:semiHidden="1" w:unhideWhenUsed="1"/>
-    <w:lsdException w:name="toc 1" w:semiHidden="1" w:uiPriority="39" w:unhideWhenUsed="1"/>
-    <w:lsdException w:name="toc 2" w:semiHidden="1" w:uiPriority="39" w:unhideWhenUsed="1"/>
-    <w:lsdException w:name="toc 3" w:semiHidden="1" w:uiPriority="39" w:unhideWhenUsed="1"/>
-    <w:lsdException w:name="toc 4" w:semiHidden="1" w:uiPriority="39" w:unhideWhenUsed="1"/>
-    <w:lsdException w:name="toc 5" w:semiHidden="1" w:uiPriority="39" w:unhideWhenUsed="1"/>
-    <w:lsdException w:name="toc 6" w:semiHidden="1" w:uiPriority="39" w:unhideWhenUsed="1"/>
-    <w:lsdException w:name="toc 7" w:semiHidden="1" w:uiPriority="39" w:unhideWhenUsed="1"/>
-    <w:lsdException w:name="toc 8" w:semiHidden="1" w:uiPriority="39" w:unhideWhenUsed="1"/>
-    <w:lsdException w:name="toc 9" w:semiHidden="1" w:uiPriority="39" w:unhideWhenUsed="1"/>
+    <w:lsdException w:name="toc 1" w:uiPriority="39" w:semiHidden="1" w:unhideWhenUsed="1"/>
+    <w:lsdException w:name="toc 2" w:uiPriority="39" w:semiHidden="1" w:unhideWhenUsed="1"/>
+    <w:lsdException w:name="toc 3" w:uiPriority="39" w:semiHidden="1" w:unhideWhenUsed="1"/>
+    <w:lsdException w:name="toc 4" w:uiPriority="39" w:semiHidden="1" w:unhideWhenUsed="1"/>
+    <w:lsdException w:name="toc 5" w:uiPriority="39" w:semiHidden="1" w:unhideWhenUsed="1"/>
+    <w:lsdException w:name="toc 6" w:uiPriority="39" w:semiHidden="1" w:unhideWhenUsed="1"/>
+    <w:lsdException w:name="toc 7" w:uiPriority="39" w:semiHidden="1" w:unhideWhenUsed="1"/>
+    <w:lsdException w:name="toc 8" w:uiPriority="39" w:semiHidden="1" w:unhideWhenUsed="1"/>
+    <w:lsdException w:name="toc 9" w:uiPriority="39" w:semiHidden="1" w:unhideWhenUsed="1"/>
     <w:lsdException w:name="Normal Indent" w:semiHidden="1" w:unhideWhenUsed="1"/>
     <w:lsdException w:name="footnote text" w:semiHidden="1" w:unhideWhenUsed="1"/>
     <w:lsdException w:name="annotation text" w:semiHidden="1" w:unhideWhenUsed="1"/>
     <w:lsdException w:name="header" w:semiHidden="1" w:unhideWhenUsed="1"/>
     <w:lsdException w:name="footer" w:semiHidden="1" w:unhideWhenUsed="1"/>
     <w:lsdException w:name="index heading" w:semiHidden="1" w:unhideWhenUsed="1"/>
-    <w:lsdException w:name="caption" w:semiHidden="1" w:uiPriority="35" w:unhideWhenUsed="1" w:qFormat="1"/>
+    <w:lsdException w:name="caption" w:uiPriority="35" w:semiHidden="1" w:unhideWhenUsed="1" w:qFormat="1"/>
     <w:lsdException w:name="table of figures" w:semiHidden="1" w:unhideWhenUsed="1"/>
     <w:lsdException w:name="envelope address" w:semiHidden="1" w:unhideWhenUsed="1"/>
     <w:lsdException w:name="envelope return" w:semiHidden="1" w:unhideWhenUsed="1"/>
@@ -5453,7 +5887,7 @@
     <w:lsdException w:name="Title" w:uiPriority="10" w:qFormat="1"/>
     <w:lsdException w:name="Closing" w:semiHidden="1" w:unhideWhenUsed="1"/>
     <w:lsdException w:name="Signature" w:semiHidden="1" w:unhideWhenUsed="1"/>
-    <w:lsdException w:name="Default Paragraph Font" w:semiHidden="1" w:uiPriority="1" w:unhideWhenUsed="1"/>
+    <w:lsdException w:name="Default Paragraph Font" w:uiPriority="1" w:semiHidden="1" w:unhideWhenUsed="1"/>
     <w:lsdException w:name="Body Text" w:semiHidden="1" w:unhideWhenUsed="1"/>
     <w:lsdException w:name="Body Text Indent" w:semiHidden="1" w:unhideWhenUsed="1"/>
     <w:lsdException w:name="List Continue" w:semiHidden="1" w:unhideWhenUsed="1"/>
@@ -5653,8 +6087,8 @@
     <w:lsdException w:name="Subtle Reference" w:uiPriority="31" w:qFormat="1"/>
     <w:lsdException w:name="Intense Reference" w:uiPriority="32" w:qFormat="1"/>
     <w:lsdException w:name="Book Title" w:uiPriority="33" w:qFormat="1"/>
-    <w:lsdException w:name="Bibliography" w:semiHidden="1" w:uiPriority="37" w:unhideWhenUsed="1"/>
-    <w:lsdException w:name="TOC Heading" w:semiHidden="1" w:uiPriority="39" w:unhideWhenUsed="1" w:qFormat="1"/>
+    <w:lsdException w:name="Bibliography" w:uiPriority="37" w:semiHidden="1" w:unhideWhenUsed="1"/>
+    <w:lsdException w:name="TOC Heading" w:uiPriority="39" w:semiHidden="1" w:unhideWhenUsed="1" w:qFormat="1"/>
     <w:lsdException w:name="Plain Table 1" w:uiPriority="41"/>
     <w:lsdException w:name="Plain Table 2" w:uiPriority="42"/>
     <w:lsdException w:name="Plain Table 3" w:uiPriority="43"/>
@@ -5765,7 +6199,7 @@
     <w:lsdException w:name="Unresolved Mention" w:semiHidden="1" w:unhideWhenUsed="1"/>
     <w:lsdException w:name="Smart Link" w:semiHidden="1" w:unhideWhenUsed="1"/>
   </w:latentStyles>
-  <w:style w:type="paragraph" w:default="1" w:styleId="Normal">
+  <w:style w:type="paragraph" w:styleId="Normal" w:default="1">
     <w:name w:val="Normal"/>
     <w:qFormat/>
     <w:rsid w:val="00F113CA"/>
@@ -5785,7 +6219,7 @@
       <w:outlineLvl w:val="0"/>
     </w:pPr>
     <w:rPr>
-      <w:rFonts w:asciiTheme="majorHAnsi" w:eastAsiaTheme="majorEastAsia" w:hAnsiTheme="majorHAnsi" w:cstheme="majorBidi"/>
+      <w:rFonts w:asciiTheme="majorHAnsi" w:hAnsiTheme="majorHAnsi" w:eastAsiaTheme="majorEastAsia" w:cstheme="majorBidi"/>
       <w:color w:val="0F4761" w:themeColor="accent1" w:themeShade="BF"/>
       <w:sz w:val="40"/>
       <w:szCs w:val="40"/>
@@ -5808,7 +6242,7 @@
       <w:outlineLvl w:val="1"/>
     </w:pPr>
     <w:rPr>
-      <w:rFonts w:asciiTheme="majorHAnsi" w:eastAsiaTheme="majorEastAsia" w:hAnsiTheme="majorHAnsi" w:cstheme="majorBidi"/>
+      <w:rFonts w:asciiTheme="majorHAnsi" w:hAnsiTheme="majorHAnsi" w:eastAsiaTheme="majorEastAsia" w:cstheme="majorBidi"/>
       <w:color w:val="0F4761" w:themeColor="accent1" w:themeShade="BF"/>
       <w:sz w:val="32"/>
       <w:szCs w:val="32"/>
@@ -5969,13 +6403,13 @@
       <w:color w:val="272727" w:themeColor="text1" w:themeTint="D8"/>
     </w:rPr>
   </w:style>
-  <w:style w:type="character" w:default="1" w:styleId="DefaultParagraphFont">
+  <w:style w:type="character" w:styleId="DefaultParagraphFont" w:default="1">
     <w:name w:val="Default Paragraph Font"/>
     <w:uiPriority w:val="1"/>
     <w:semiHidden/>
     <w:unhideWhenUsed/>
   </w:style>
-  <w:style w:type="table" w:default="1" w:styleId="TableNormal">
+  <w:style w:type="table" w:styleId="TableNormal" w:default="1">
     <w:name w:val="Normal Table"/>
     <w:uiPriority w:val="99"/>
     <w:semiHidden/>
@@ -5990,26 +6424,26 @@
       </w:tblCellMar>
     </w:tblPr>
   </w:style>
-  <w:style w:type="numbering" w:default="1" w:styleId="NoList">
+  <w:style w:type="numbering" w:styleId="NoList" w:default="1">
     <w:name w:val="No List"/>
     <w:uiPriority w:val="99"/>
     <w:semiHidden/>
     <w:unhideWhenUsed/>
   </w:style>
-  <w:style w:type="character" w:customStyle="1" w:styleId="Heading1Char">
+  <w:style w:type="character" w:styleId="Heading1Char" w:customStyle="1">
     <w:name w:val="Heading 1 Char"/>
     <w:basedOn w:val="DefaultParagraphFont"/>
     <w:link w:val="Heading1"/>
     <w:uiPriority w:val="9"/>
     <w:rsid w:val="002E5CD8"/>
     <w:rPr>
-      <w:rFonts w:asciiTheme="majorHAnsi" w:eastAsiaTheme="majorEastAsia" w:hAnsiTheme="majorHAnsi" w:cstheme="majorBidi"/>
+      <w:rFonts w:asciiTheme="majorHAnsi" w:hAnsiTheme="majorHAnsi" w:eastAsiaTheme="majorEastAsia" w:cstheme="majorBidi"/>
       <w:color w:val="0F4761" w:themeColor="accent1" w:themeShade="BF"/>
       <w:sz w:val="40"/>
       <w:szCs w:val="40"/>
     </w:rPr>
   </w:style>
-  <w:style w:type="character" w:customStyle="1" w:styleId="Heading2Char">
+  <w:style w:type="character" w:styleId="Heading2Char" w:customStyle="1">
     <w:name w:val="Heading 2 Char"/>
     <w:basedOn w:val="DefaultParagraphFont"/>
     <w:link w:val="Heading2"/>
@@ -6017,13 +6451,13 @@
     <w:semiHidden/>
     <w:rsid w:val="002E5CD8"/>
     <w:rPr>
-      <w:rFonts w:asciiTheme="majorHAnsi" w:eastAsiaTheme="majorEastAsia" w:hAnsiTheme="majorHAnsi" w:cstheme="majorBidi"/>
+      <w:rFonts w:asciiTheme="majorHAnsi" w:hAnsiTheme="majorHAnsi" w:eastAsiaTheme="majorEastAsia" w:cstheme="majorBidi"/>
       <w:color w:val="0F4761" w:themeColor="accent1" w:themeShade="BF"/>
       <w:sz w:val="32"/>
       <w:szCs w:val="32"/>
     </w:rPr>
   </w:style>
-  <w:style w:type="character" w:customStyle="1" w:styleId="Heading3Char">
+  <w:style w:type="character" w:styleId="Heading3Char" w:customStyle="1">
     <w:name w:val="Heading 3 Char"/>
     <w:basedOn w:val="DefaultParagraphFont"/>
     <w:link w:val="Heading3"/>
@@ -6037,7 +6471,7 @@
       <w:szCs w:val="28"/>
     </w:rPr>
   </w:style>
-  <w:style w:type="character" w:customStyle="1" w:styleId="Heading4Char">
+  <w:style w:type="character" w:styleId="Heading4Char" w:customStyle="1">
     <w:name w:val="Heading 4 Char"/>
     <w:basedOn w:val="DefaultParagraphFont"/>
     <w:link w:val="Heading4"/>
@@ -6051,7 +6485,7 @@
       <w:color w:val="0F4761" w:themeColor="accent1" w:themeShade="BF"/>
     </w:rPr>
   </w:style>
-  <w:style w:type="character" w:customStyle="1" w:styleId="Heading5Char">
+  <w:style w:type="character" w:styleId="Heading5Char" w:customStyle="1">
     <w:name w:val="Heading 5 Char"/>
     <w:basedOn w:val="DefaultParagraphFont"/>
     <w:link w:val="Heading5"/>
@@ -6063,7 +6497,7 @@
       <w:color w:val="0F4761" w:themeColor="accent1" w:themeShade="BF"/>
     </w:rPr>
   </w:style>
-  <w:style w:type="character" w:customStyle="1" w:styleId="Heading6Char">
+  <w:style w:type="character" w:styleId="Heading6Char" w:customStyle="1">
     <w:name w:val="Heading 6 Char"/>
     <w:basedOn w:val="DefaultParagraphFont"/>
     <w:link w:val="Heading6"/>
@@ -6077,7 +6511,7 @@
       <w:color w:val="595959" w:themeColor="text1" w:themeTint="A6"/>
     </w:rPr>
   </w:style>
-  <w:style w:type="character" w:customStyle="1" w:styleId="Heading7Char">
+  <w:style w:type="character" w:styleId="Heading7Char" w:customStyle="1">
     <w:name w:val="Heading 7 Char"/>
     <w:basedOn w:val="DefaultParagraphFont"/>
     <w:link w:val="Heading7"/>
@@ -6089,7 +6523,7 @@
       <w:color w:val="595959" w:themeColor="text1" w:themeTint="A6"/>
     </w:rPr>
   </w:style>
-  <w:style w:type="character" w:customStyle="1" w:styleId="Heading8Char">
+  <w:style w:type="character" w:styleId="Heading8Char" w:customStyle="1">
     <w:name w:val="Heading 8 Char"/>
     <w:basedOn w:val="DefaultParagraphFont"/>
     <w:link w:val="Heading8"/>
@@ -6103,7 +6537,7 @@
       <w:color w:val="272727" w:themeColor="text1" w:themeTint="D8"/>
     </w:rPr>
   </w:style>
-  <w:style w:type="character" w:customStyle="1" w:styleId="Heading9Char">
+  <w:style w:type="character" w:styleId="Heading9Char" w:customStyle="1">
     <w:name w:val="Heading 9 Char"/>
     <w:basedOn w:val="DefaultParagraphFont"/>
     <w:link w:val="Heading9"/>
@@ -6128,21 +6562,21 @@
       <w:contextualSpacing/>
     </w:pPr>
     <w:rPr>
-      <w:rFonts w:asciiTheme="majorHAnsi" w:eastAsiaTheme="majorEastAsia" w:hAnsiTheme="majorHAnsi" w:cstheme="majorBidi"/>
+      <w:rFonts w:asciiTheme="majorHAnsi" w:hAnsiTheme="majorHAnsi" w:eastAsiaTheme="majorEastAsia" w:cstheme="majorBidi"/>
       <w:spacing w:val="-10"/>
       <w:kern w:val="28"/>
       <w:sz w:val="56"/>
       <w:szCs w:val="56"/>
     </w:rPr>
   </w:style>
-  <w:style w:type="character" w:customStyle="1" w:styleId="TitleChar">
+  <w:style w:type="character" w:styleId="TitleChar" w:customStyle="1">
     <w:name w:val="Title Char"/>
     <w:basedOn w:val="DefaultParagraphFont"/>
     <w:link w:val="Title"/>
     <w:uiPriority w:val="10"/>
     <w:rsid w:val="002E5CD8"/>
     <w:rPr>
-      <w:rFonts w:asciiTheme="majorHAnsi" w:eastAsiaTheme="majorEastAsia" w:hAnsiTheme="majorHAnsi" w:cstheme="majorBidi"/>
+      <w:rFonts w:asciiTheme="majorHAnsi" w:hAnsiTheme="majorHAnsi" w:eastAsiaTheme="majorEastAsia" w:cstheme="majorBidi"/>
       <w:spacing w:val="-10"/>
       <w:kern w:val="28"/>
       <w:sz w:val="56"/>
@@ -6170,7 +6604,7 @@
       <w:szCs w:val="28"/>
     </w:rPr>
   </w:style>
-  <w:style w:type="character" w:customStyle="1" w:styleId="SubtitleChar">
+  <w:style w:type="character" w:styleId="SubtitleChar" w:customStyle="1">
     <w:name w:val="Subtitle Char"/>
     <w:basedOn w:val="DefaultParagraphFont"/>
     <w:link w:val="Subtitle"/>
@@ -6202,7 +6636,7 @@
       <w:color w:val="404040" w:themeColor="text1" w:themeTint="BF"/>
     </w:rPr>
   </w:style>
-  <w:style w:type="character" w:customStyle="1" w:styleId="QuoteChar">
+  <w:style w:type="character" w:styleId="QuoteChar" w:customStyle="1">
     <w:name w:val="Quote Char"/>
     <w:basedOn w:val="DefaultParagraphFont"/>
     <w:link w:val="Quote"/>
@@ -6247,8 +6681,8 @@
     <w:rsid w:val="002E5CD8"/>
     <w:pPr>
       <w:pBdr>
-        <w:top w:val="single" w:sz="4" w:space="10" w:color="0F4761" w:themeColor="accent1" w:themeShade="BF"/>
-        <w:bottom w:val="single" w:sz="4" w:space="10" w:color="0F4761" w:themeColor="accent1" w:themeShade="BF"/>
+        <w:top w:val="single" w:color="0F4761" w:themeColor="accent1" w:themeShade="BF" w:sz="4" w:space="10"/>
+        <w:bottom w:val="single" w:color="0F4761" w:themeColor="accent1" w:themeShade="BF" w:sz="4" w:space="10"/>
       </w:pBdr>
       <w:spacing w:before="360" w:after="360"/>
       <w:ind w:left="864" w:right="864"/>
@@ -6260,7 +6694,7 @@
       <w:color w:val="0F4761" w:themeColor="accent1" w:themeShade="BF"/>
     </w:rPr>
   </w:style>
-  <w:style w:type="character" w:customStyle="1" w:styleId="IntenseQuoteChar">
+  <w:style w:type="character" w:styleId="IntenseQuoteChar" w:customStyle="1">
     <w:name w:val="Intense Quote Char"/>
     <w:basedOn w:val="DefaultParagraphFont"/>
     <w:link w:val="IntenseQuote"/>
@@ -6296,12 +6730,12 @@
     </w:pPr>
     <w:tblPr>
       <w:tblBorders>
-        <w:top w:val="single" w:sz="4" w:space="0" w:color="auto"/>
-        <w:left w:val="single" w:sz="4" w:space="0" w:color="auto"/>
-        <w:bottom w:val="single" w:sz="4" w:space="0" w:color="auto"/>
-        <w:right w:val="single" w:sz="4" w:space="0" w:color="auto"/>
-        <w:insideH w:val="single" w:sz="4" w:space="0" w:color="auto"/>
-        <w:insideV w:val="single" w:sz="4" w:space="0" w:color="auto"/>
+        <w:top w:val="single" w:color="auto" w:sz="4" w:space="0"/>
+        <w:left w:val="single" w:color="auto" w:sz="4" w:space="0"/>
+        <w:bottom w:val="single" w:color="auto" w:sz="4" w:space="0"/>
+        <w:right w:val="single" w:color="auto" w:sz="4" w:space="0"/>
+        <w:insideH w:val="single" w:color="auto" w:sz="4" w:space="0"/>
+        <w:insideV w:val="single" w:color="auto" w:sz="4" w:space="0"/>
       </w:tblBorders>
     </w:tblPr>
   </w:style>
@@ -6326,7 +6760,7 @@
       <w:tblPr/>
       <w:tcPr>
         <w:tcBorders>
-          <w:bottom w:val="single" w:sz="4" w:space="0" w:color="7F7F7F" w:themeColor="text1" w:themeTint="80"/>
+          <w:bottom w:val="single" w:color="7F7F7F" w:themeColor="text1" w:themeTint="80" w:sz="4" w:space="0"/>
         </w:tcBorders>
       </w:tcPr>
     </w:tblStylePr>
@@ -6352,7 +6786,7 @@
       <w:tblPr/>
       <w:tcPr>
         <w:tcBorders>
-          <w:right w:val="single" w:sz="4" w:space="0" w:color="7F7F7F" w:themeColor="text1" w:themeTint="80"/>
+          <w:right w:val="single" w:color="7F7F7F" w:themeColor="text1" w:themeTint="80" w:sz="4" w:space="0"/>
         </w:tcBorders>
       </w:tcPr>
     </w:tblStylePr>
@@ -6425,7 +6859,7 @@
       <w:szCs w:val="20"/>
     </w:rPr>
   </w:style>
-  <w:style w:type="character" w:customStyle="1" w:styleId="CommentTextChar">
+  <w:style w:type="character" w:styleId="CommentTextChar" w:customStyle="1">
     <w:name w:val="Comment Text Char"/>
     <w:basedOn w:val="DefaultParagraphFont"/>
     <w:link w:val="CommentText"/>
@@ -6450,7 +6884,7 @@
       <w:bCs/>
     </w:rPr>
   </w:style>
-  <w:style w:type="character" w:customStyle="1" w:styleId="CommentSubjectChar">
+  <w:style w:type="character" w:styleId="CommentSubjectChar" w:customStyle="1">
     <w:name w:val="Comment Subject Char"/>
     <w:basedOn w:val="CommentTextChar"/>
     <w:link w:val="CommentSubject"/>
@@ -6464,7 +6898,7 @@
       <w:szCs w:val="20"/>
     </w:rPr>
   </w:style>
-  <w:style w:type="character" w:customStyle="1" w:styleId="HeaderChar">
+  <w:style w:type="character" w:styleId="HeaderChar" w:customStyle="1">
     <w:name w:val="Header Char"/>
     <w:basedOn w:val="DefaultParagraphFont"/>
     <w:link w:val="Header"/>
@@ -6484,7 +6918,7 @@
       <w:spacing w:after="0" w:line="240" w:lineRule="auto"/>
     </w:pPr>
   </w:style>
-  <w:style w:type="character" w:customStyle="1" w:styleId="FooterChar">
+  <w:style w:type="character" w:styleId="FooterChar" w:customStyle="1">
     <w:name w:val="Footer Char"/>
     <w:basedOn w:val="DefaultParagraphFont"/>
     <w:link w:val="Footer"/>

</xml_diff>